<commit_message>
Add loot to a level finished
</commit_message>
<xml_diff>
--- a/Requerimientos Integradora 2 - Copy.docx
+++ b/Requerimientos Integradora 2 - Copy.docx
@@ -193,29 +193,34 @@
               </w:pBdr>
               <w:cnfStyle w:val="000000000000" w:firstRow="0" w:lastRow="0" w:firstColumn="0" w:lastColumn="0" w:oddVBand="0" w:evenVBand="0" w:oddHBand="0" w:evenHBand="0" w:firstRowFirstColumn="0" w:firstRowLastColumn="0" w:lastRowFirstColumn="0" w:lastRowLastColumn="0"/>
               <w:rPr>
-                <w:lang w:val="en-US"/>
-              </w:rPr>
-            </w:pPr>
-            <w:r>
-              <w:rPr>
+                <w:highlight w:val="green"/>
+                <w:lang w:val="en-US"/>
+              </w:rPr>
+            </w:pPr>
+            <w:r>
+              <w:rPr>
+                <w:highlight w:val="yellow"/>
                 <w:lang w:val="en-US"/>
               </w:rPr>
               <w:t xml:space="preserve">R1: </w:t>
             </w:r>
             <w:r>
               <w:rPr>
+                <w:highlight w:val="yellow"/>
                 <w:lang w:val="en-US"/>
               </w:rPr>
               <w:t>Regist</w:t>
             </w:r>
             <w:r>
               <w:rPr>
+                <w:highlight w:val="yellow"/>
                 <w:lang w:val="en-US"/>
               </w:rPr>
               <w:t>er</w:t>
             </w:r>
             <w:r>
               <w:rPr>
+                <w:highlight w:val="yellow"/>
                 <w:lang w:val="en-US"/>
               </w:rPr>
               <w:t xml:space="preserve"> players</w:t>
@@ -236,60 +241,27 @@
               </w:pBdr>
               <w:cnfStyle w:val="000000000000" w:firstRow="0" w:lastRow="0" w:firstColumn="0" w:lastColumn="0" w:oddVBand="0" w:evenVBand="0" w:oddHBand="0" w:evenHBand="0" w:firstRowFirstColumn="0" w:firstRowLastColumn="0" w:lastRowFirstColumn="0" w:lastRowLastColumn="0"/>
               <w:rPr>
-                <w:lang w:val="en-US"/>
-              </w:rPr>
-            </w:pPr>
-            <w:r>
-              <w:rPr>
-                <w:lang w:val="en-US"/>
-              </w:rPr>
-              <w:t>R3: Regist</w:t>
-            </w:r>
-            <w:r>
-              <w:rPr>
+                <w:color w:val="111111"/>
+                <w:highlight w:val="green"/>
+              </w:rPr>
+            </w:pPr>
+            <w:r>
+              <w:rPr>
+                <w:highlight w:val="green"/>
+                <w:lang w:val="en-US"/>
+              </w:rPr>
+              <w:t>R4: Regist</w:t>
+            </w:r>
+            <w:r>
+              <w:rPr>
+                <w:highlight w:val="green"/>
                 <w:lang w:val="en-US"/>
               </w:rPr>
               <w:t>er</w:t>
             </w:r>
             <w:r>
               <w:rPr>
-                <w:lang w:val="en-US"/>
-              </w:rPr>
-              <w:t xml:space="preserve"> loot</w:t>
-            </w:r>
-          </w:p>
-          <w:p>
-            <w:pPr>
-              <w:numPr>
-                <w:ilvl w:val="0"/>
-                <w:numId w:val="6"/>
-              </w:numPr>
-              <w:pBdr>
-                <w:top w:val="nil"/>
-                <w:left w:val="nil"/>
-                <w:bottom w:val="nil"/>
-                <w:right w:val="nil"/>
-                <w:between w:val="nil"/>
-              </w:pBdr>
-              <w:cnfStyle w:val="000000000000" w:firstRow="0" w:lastRow="0" w:firstColumn="0" w:lastColumn="0" w:oddVBand="0" w:evenVBand="0" w:oddHBand="0" w:evenHBand="0" w:firstRowFirstColumn="0" w:firstRowLastColumn="0" w:lastRowFirstColumn="0" w:lastRowLastColumn="0"/>
-              <w:rPr>
-                <w:color w:val="111111"/>
-              </w:rPr>
-            </w:pPr>
-            <w:r>
-              <w:rPr>
-                <w:lang w:val="en-US"/>
-              </w:rPr>
-              <w:t>R4: Regist</w:t>
-            </w:r>
-            <w:r>
-              <w:rPr>
-                <w:lang w:val="en-US"/>
-              </w:rPr>
-              <w:t>er</w:t>
-            </w:r>
-            <w:r>
-              <w:rPr>
+                <w:highlight w:val="green"/>
                 <w:lang w:val="en-US"/>
               </w:rPr>
               <w:t xml:space="preserve"> enemies</w:t>
@@ -313,37 +285,49 @@
             <w:r>
               <w:rPr>
                 <w:color w:val="111111"/>
+                <w:highlight w:val="green"/>
                 <w:lang w:val="en"/>
               </w:rPr>
               <w:t>R</w:t>
+            </w:r>
+            <w:r>
+              <w:rPr>
+                <w:color w:val="111111"/>
+                <w:highlight w:val="green"/>
+                <w:lang w:val="en"/>
+              </w:rPr>
+              <w:t>5</w:t>
+            </w:r>
+            <w:r>
+              <w:rPr>
+                <w:color w:val="111111"/>
+                <w:highlight w:val="green"/>
+                <w:lang w:val="en"/>
+              </w:rPr>
+              <w:t xml:space="preserve">: Increase level for a player, in case you </w:t>
+            </w:r>
+            <w:r>
+              <w:rPr>
+                <w:color w:val="111111"/>
+                <w:highlight w:val="green"/>
+                <w:lang w:val="en"/>
+              </w:rPr>
+              <w:t>cannot</w:t>
+            </w:r>
+            <w:r>
+              <w:rPr>
+                <w:color w:val="111111"/>
+                <w:highlight w:val="green"/>
+                <w:lang w:val="en"/>
+              </w:rPr>
+              <w:t xml:space="preserve"> increase the level, you must inform the user what score you require to climb</w:t>
             </w:r>
             <w:r>
               <w:rPr>
                 <w:color w:val="111111"/>
                 <w:lang w:val="en"/>
               </w:rPr>
-              <w:t>5</w:t>
-            </w:r>
-            <w:r>
-              <w:rPr>
-                <w:color w:val="111111"/>
-                <w:lang w:val="en"/>
-              </w:rPr>
-              <w:t xml:space="preserve">: Increase level for a player, in case you </w:t>
-            </w:r>
-            <w:r>
-              <w:rPr>
-                <w:color w:val="111111"/>
-                <w:lang w:val="en"/>
-              </w:rPr>
-              <w:t>cannot</w:t>
-            </w:r>
-            <w:r>
-              <w:rPr>
-                <w:color w:val="111111"/>
-                <w:lang w:val="en"/>
-              </w:rPr>
-              <w:t xml:space="preserve"> increase the level, you must inform the user what score you require to climb.</w:t>
+              <w:t>.</w:t>
             </w:r>
           </w:p>
           <w:p>
@@ -355,11 +339,13 @@
               </w:numPr>
               <w:cnfStyle w:val="000000000000" w:firstRow="0" w:lastRow="0" w:firstColumn="0" w:lastColumn="0" w:oddVBand="0" w:evenVBand="0" w:oddHBand="0" w:evenHBand="0" w:firstRowFirstColumn="0" w:firstRowLastColumn="0" w:lastRowFirstColumn="0" w:lastRowLastColumn="0"/>
               <w:rPr>
-                <w:lang w:val="en-US"/>
-              </w:rPr>
-            </w:pPr>
-            <w:r>
-              <w:rPr>
+                <w:highlight w:val="yellow"/>
+                <w:lang w:val="en-US"/>
+              </w:rPr>
+            </w:pPr>
+            <w:r>
+              <w:rPr>
+                <w:highlight w:val="yellow"/>
                 <w:lang w:val="en-US"/>
               </w:rPr>
               <w:t>R6: R</w:t>
@@ -367,6 +353,7 @@
             <w:r>
               <w:rPr>
                 <w:color w:val="111111"/>
+                <w:highlight w:val="yellow"/>
                 <w:lang w:val="en"/>
               </w:rPr>
               <w:t>eport the most repeated treasure at all levels</w:t>
@@ -390,9 +377,17 @@
             <w:r>
               <w:rPr>
                 <w:color w:val="111111"/>
+                <w:highlight w:val="yellow"/>
                 <w:lang w:val="en"/>
               </w:rPr>
-              <w:t>R7: Report the top 5 of the players according to the score.</w:t>
+              <w:t>R7: Report the top 5 of the players according to the score</w:t>
+            </w:r>
+            <w:r>
+              <w:rPr>
+                <w:color w:val="111111"/>
+                <w:lang w:val="en"/>
+              </w:rPr>
+              <w:t>.</w:t>
             </w:r>
           </w:p>
           <w:p>
@@ -407,11 +402,13 @@
               <w:cnfStyle w:val="000000000000" w:firstRow="0" w:lastRow="0" w:firstColumn="0" w:lastColumn="0" w:oddVBand="0" w:evenVBand="0" w:oddHBand="0" w:evenHBand="0" w:firstRowFirstColumn="0" w:firstRowLastColumn="0" w:lastRowFirstColumn="0" w:lastRowLastColumn="0"/>
               <w:rPr>
                 <w:color w:val="111111"/>
-                <w:lang w:val="en-US"/>
-              </w:rPr>
-            </w:pPr>
-            <w:r>
-              <w:rPr>
+                <w:highlight w:val="yellow"/>
+                <w:lang w:val="en-US"/>
+              </w:rPr>
+            </w:pPr>
+            <w:r>
+              <w:rPr>
+                <w:highlight w:val="yellow"/>
                 <w:lang w:val="en-US"/>
               </w:rPr>
               <w:t>R8: Report the treasures and enemies</w:t>
@@ -434,6 +431,7 @@
             </w:pPr>
             <w:r>
               <w:rPr>
+                <w:highlight w:val="green"/>
                 <w:lang w:val="en-US"/>
               </w:rPr>
               <w:t xml:space="preserve">R9: </w:t>
@@ -441,30 +439,10 @@
             <w:r>
               <w:rPr>
                 <w:color w:val="111111"/>
+                <w:highlight w:val="green"/>
                 <w:lang w:val="en"/>
               </w:rPr>
-              <w:t xml:space="preserve">Report the amount of a </w:t>
-            </w:r>
-            <w:r>
-              <w:rPr>
-                <w:color w:val="111111"/>
-                <w:lang w:val="en"/>
-              </w:rPr>
-              <w:t>loot</w:t>
-            </w:r>
-            <w:r>
-              <w:rPr>
-                <w:color w:val="111111"/>
-                <w:lang w:val="en"/>
-              </w:rPr>
-              <w:t xml:space="preserve"> found at all levels</w:t>
-            </w:r>
-            <w:r>
-              <w:rPr>
-                <w:color w:val="111111"/>
-                <w:lang w:val="en"/>
-              </w:rPr>
-              <w:t>.</w:t>
+              <w:t>Report the amount of a loot found at all levels.</w:t>
             </w:r>
           </w:p>
           <w:p>
@@ -479,11 +457,13 @@
               <w:cnfStyle w:val="000000000000" w:firstRow="0" w:lastRow="0" w:firstColumn="0" w:lastColumn="0" w:oddVBand="0" w:evenVBand="0" w:oddHBand="0" w:evenHBand="0" w:firstRowFirstColumn="0" w:firstRowLastColumn="0" w:lastRowFirstColumn="0" w:lastRowLastColumn="0"/>
               <w:rPr>
                 <w:color w:val="111111"/>
-                <w:lang w:val="en-US"/>
-              </w:rPr>
-            </w:pPr>
-            <w:r>
-              <w:rPr>
+                <w:highlight w:val="yellow"/>
+                <w:lang w:val="en-US"/>
+              </w:rPr>
+            </w:pPr>
+            <w:r>
+              <w:rPr>
+                <w:highlight w:val="yellow"/>
                 <w:lang w:val="en-US"/>
               </w:rPr>
               <w:t xml:space="preserve">R10: </w:t>
@@ -491,16 +471,10 @@
             <w:r>
               <w:rPr>
                 <w:color w:val="111111"/>
+                <w:highlight w:val="yellow"/>
                 <w:lang w:val="en"/>
               </w:rPr>
-              <w:t>Report the amount found of an enemy type in all levels</w:t>
-            </w:r>
-            <w:r>
-              <w:rPr>
-                <w:color w:val="111111"/>
-                <w:lang w:val="en"/>
-              </w:rPr>
-              <w:t>.</w:t>
+              <w:t>Report the amount found of an enemy type in all levels.</w:t>
             </w:r>
           </w:p>
           <w:p>
@@ -515,11 +489,13 @@
               <w:cnfStyle w:val="000000000000" w:firstRow="0" w:lastRow="0" w:firstColumn="0" w:lastColumn="0" w:oddVBand="0" w:evenVBand="0" w:oddHBand="0" w:evenHBand="0" w:firstRowFirstColumn="0" w:firstRowLastColumn="0" w:lastRowFirstColumn="0" w:lastRowLastColumn="0"/>
               <w:rPr>
                 <w:color w:val="111111"/>
-                <w:lang w:val="en-US"/>
-              </w:rPr>
-            </w:pPr>
-            <w:r>
-              <w:rPr>
+                <w:highlight w:val="green"/>
+                <w:lang w:val="en-US"/>
+              </w:rPr>
+            </w:pPr>
+            <w:r>
+              <w:rPr>
+                <w:highlight w:val="green"/>
                 <w:lang w:val="en-US"/>
               </w:rPr>
               <w:t xml:space="preserve">R11: </w:t>
@@ -527,9 +503,18 @@
             <w:r>
               <w:rPr>
                 <w:color w:val="111111"/>
+                <w:highlight w:val="green"/>
                 <w:lang w:val="en"/>
               </w:rPr>
-              <w:t>Classification of enemies.</w:t>
+              <w:t xml:space="preserve">Classification of </w:t>
+            </w:r>
+            <w:r>
+              <w:rPr>
+                <w:color w:val="111111"/>
+                <w:highlight w:val="green"/>
+                <w:lang w:val="en"/>
+              </w:rPr>
+              <w:t>levels according to the enemie’s difficult level</w:t>
             </w:r>
           </w:p>
           <w:p>
@@ -544,11 +529,13 @@
               <w:cnfStyle w:val="000000000000" w:firstRow="0" w:lastRow="0" w:firstColumn="0" w:lastColumn="0" w:oddVBand="0" w:evenVBand="0" w:oddHBand="0" w:evenHBand="0" w:firstRowFirstColumn="0" w:firstRowLastColumn="0" w:lastRowFirstColumn="0" w:lastRowLastColumn="0"/>
               <w:rPr>
                 <w:color w:val="111111"/>
-                <w:lang w:val="en-US"/>
-              </w:rPr>
-            </w:pPr>
-            <w:r>
-              <w:rPr>
+                <w:highlight w:val="yellow"/>
+                <w:lang w:val="en-US"/>
+              </w:rPr>
+            </w:pPr>
+            <w:r>
+              <w:rPr>
+                <w:highlight w:val="yellow"/>
                 <w:lang w:val="en-US"/>
               </w:rPr>
               <w:t xml:space="preserve">R12: </w:t>
@@ -556,6 +543,7 @@
             <w:r>
               <w:rPr>
                 <w:color w:val="111111"/>
+                <w:highlight w:val="yellow"/>
                 <w:lang w:val="en"/>
               </w:rPr>
               <w:t>Report the enemy that awards the highest score and the level where it is located.</w:t>
@@ -578,6 +566,7 @@
             </w:pPr>
             <w:r>
               <w:rPr>
+                <w:highlight w:val="yellow"/>
                 <w:lang w:val="en-US"/>
               </w:rPr>
               <w:t xml:space="preserve">R13: </w:t>
@@ -585,6 +574,7 @@
             <w:r>
               <w:rPr>
                 <w:color w:val="111111"/>
+                <w:highlight w:val="yellow"/>
                 <w:lang w:val="en"/>
               </w:rPr>
               <w:t>Report the number of consonants found in the names of the game's enemies.</w:t>

</xml_diff>

<commit_message>
finalizing the add enemy requirenment
</commit_message>
<xml_diff>
--- a/Requerimientos Integradora 2 - Copy.docx
+++ b/Requerimientos Integradora 2 - Copy.docx
@@ -241,6 +241,40 @@
               </w:pBdr>
               <w:cnfStyle w:val="000000000000" w:firstRow="0" w:lastRow="0" w:firstColumn="0" w:lastColumn="0" w:oddVBand="0" w:evenVBand="0" w:oddHBand="0" w:evenHBand="0" w:firstRowFirstColumn="0" w:firstRowLastColumn="0" w:lastRowFirstColumn="0" w:lastRowLastColumn="0"/>
               <w:rPr>
+                <w:highlight w:val="green"/>
+                <w:lang w:val="es-CO"/>
+              </w:rPr>
+            </w:pPr>
+            <w:r>
+              <w:rPr>
+                <w:highlight w:val="yellow"/>
+                <w:lang w:val="es-CO"/>
+              </w:rPr>
+              <w:t>Hacer que se pueda a</w:t>
+            </w:r>
+            <w:r>
+              <w:rPr>
+                <w:highlight w:val="yellow"/>
+                <w:lang w:val="es-CO"/>
+              </w:rPr>
+              <w:t>gregar más enemigos o tesoros</w:t>
+            </w:r>
+          </w:p>
+          <w:p>
+            <w:pPr>
+              <w:numPr>
+                <w:ilvl w:val="0"/>
+                <w:numId w:val="6"/>
+              </w:numPr>
+              <w:pBdr>
+                <w:top w:val="nil"/>
+                <w:left w:val="nil"/>
+                <w:bottom w:val="nil"/>
+                <w:right w:val="nil"/>
+                <w:between w:val="nil"/>
+              </w:pBdr>
+              <w:cnfStyle w:val="000000000000" w:firstRow="0" w:lastRow="0" w:firstColumn="0" w:lastColumn="0" w:oddVBand="0" w:evenVBand="0" w:oddHBand="0" w:evenHBand="0" w:firstRowFirstColumn="0" w:firstRowLastColumn="0" w:lastRowFirstColumn="0" w:lastRowLastColumn="0"/>
+              <w:rPr>
                 <w:color w:val="111111"/>
                 <w:highlight w:val="green"/>
               </w:rPr>
@@ -5554,7 +5588,6 @@
               <w:rPr>
                 <w:lang w:val="en-US"/>
               </w:rPr>
-              <w:lastRenderedPageBreak/>
               <w:t>Name or identifier</w:t>
             </w:r>
           </w:p>
@@ -19795,28 +19828,28 @@
 </file>
 
 <file path=customXml/item1.xml><?xml version="1.0" encoding="utf-8"?>
+<b:Sources xmlns:b="http://schemas.openxmlformats.org/officeDocument/2006/bibliography" xmlns="http://schemas.openxmlformats.org/officeDocument/2006/bibliography" SelectedStyle="\APASixthEditionOfficeOnline.xsl" StyleName="APA" Version="6"/>
+</file>
+
+<file path=customXml/item2.xml><?xml version="1.0" encoding="utf-8"?>
 <go:gDocsCustomXmlDataStorage xmlns:go="http://customooxmlschemas.google.com/" xmlns:r="http://schemas.openxmlformats.org/officeDocument/2006/relationships">
   <go:docsCustomData xmlns:go="http://customooxmlschemas.google.com/" roundtripDataSignature="AMtx7miNFfY9epRNLxr4LAJMFJtS1h+k1A==">AMUW2mV485bSPCWdJqFUSnuQedswu67ssf5vjI7A0ftb13MSUUKEmzS/RwZG2A3NVyGD2TdQPwagFE077AM8cey+LgTPbL9+kLpGHxIfFCmIdPJivJqljTf02nv41lrjlgSu5lDvM6CvZ/LtJD/XH9U0KxKN7X3Zp8JdEmodVBlYJRVCZnELReM=</go:docsCustomData>
 </go:gDocsCustomXmlDataStorage>
 </file>
 
-<file path=customXml/item2.xml><?xml version="1.0" encoding="utf-8"?>
-<b:Sources xmlns:b="http://schemas.openxmlformats.org/officeDocument/2006/bibliography" xmlns="http://schemas.openxmlformats.org/officeDocument/2006/bibliography" SelectedStyle="\APASixthEditionOfficeOnline.xsl" StyleName="APA" Version="6"/>
+<file path=customXml/itemProps1.xml><?xml version="1.0" encoding="utf-8"?>
+<ds:datastoreItem xmlns:ds="http://schemas.openxmlformats.org/officeDocument/2006/customXml" ds:itemID="{04D630A5-8B30-4946-932D-FBE3C3047F36}">
+  <ds:schemaRefs>
+    <ds:schemaRef ds:uri="http://schemas.openxmlformats.org/officeDocument/2006/bibliography"/>
+  </ds:schemaRefs>
+</ds:datastoreItem>
 </file>
 
-<file path=customXml/itemProps1.xml><?xml version="1.0" encoding="utf-8"?>
+<file path=customXml/itemProps2.xml><?xml version="1.0" encoding="utf-8"?>
 <ds:datastoreItem xmlns:ds="http://schemas.openxmlformats.org/officeDocument/2006/customXml" ds:itemID="{11111111-1234-1234-1234-123412341234}">
   <ds:schemaRefs>
     <ds:schemaRef ds:uri="http://customooxmlschemas.google.com/"/>
     <ds:schemaRef ds:uri="http://schemas.openxmlformats.org/officeDocument/2006/relationships"/>
   </ds:schemaRefs>
 </ds:datastoreItem>
-</file>
-
-<file path=customXml/itemProps2.xml><?xml version="1.0" encoding="utf-8"?>
-<ds:datastoreItem xmlns:ds="http://schemas.openxmlformats.org/officeDocument/2006/customXml" ds:itemID="{04D630A5-8B30-4946-932D-FBE3C3047F36}">
-  <ds:schemaRefs>
-    <ds:schemaRef ds:uri="http://schemas.openxmlformats.org/officeDocument/2006/bibliography"/>
-  </ds:schemaRefs>
-</ds:datastoreItem>
 </file>
</xml_diff>

<commit_message>
Adding toStrings to the enemies and loots, finalizing report loots and enemies requirenment
</commit_message>
<xml_diff>
--- a/Requerimientos Integradora 2 - Copy.docx
+++ b/Requerimientos Integradora 2 - Copy.docx
@@ -241,23 +241,16 @@
               </w:pBdr>
               <w:cnfStyle w:val="000000000000" w:firstRow="0" w:lastRow="0" w:firstColumn="0" w:lastColumn="0" w:oddVBand="0" w:evenVBand="0" w:oddHBand="0" w:evenHBand="0" w:firstRowFirstColumn="0" w:firstRowLastColumn="0" w:lastRowFirstColumn="0" w:lastRowLastColumn="0"/>
               <w:rPr>
-                <w:highlight w:val="green"/>
+                <w:highlight w:val="red"/>
                 <w:lang w:val="es-CO"/>
               </w:rPr>
             </w:pPr>
             <w:r>
               <w:rPr>
-                <w:highlight w:val="yellow"/>
+                <w:highlight w:val="red"/>
                 <w:lang w:val="es-CO"/>
               </w:rPr>
-              <w:t>Hacer que se pueda a</w:t>
-            </w:r>
-            <w:r>
-              <w:rPr>
-                <w:highlight w:val="yellow"/>
-                <w:lang w:val="es-CO"/>
-              </w:rPr>
-              <w:t>gregar más enemigos o tesoros</w:t>
+              <w:t>Hacer que se pueda agregar más enemigos o tesoros</w:t>
             </w:r>
           </w:p>
           <w:p>
@@ -275,30 +268,32 @@
               </w:pBdr>
               <w:cnfStyle w:val="000000000000" w:firstRow="0" w:lastRow="0" w:firstColumn="0" w:lastColumn="0" w:oddVBand="0" w:evenVBand="0" w:oddHBand="0" w:evenHBand="0" w:firstRowFirstColumn="0" w:firstRowLastColumn="0" w:lastRowFirstColumn="0" w:lastRowLastColumn="0"/>
               <w:rPr>
-                <w:color w:val="111111"/>
-                <w:highlight w:val="green"/>
-              </w:rPr>
-            </w:pPr>
-            <w:r>
-              <w:rPr>
-                <w:highlight w:val="green"/>
-                <w:lang w:val="en-US"/>
-              </w:rPr>
-              <w:t>R4: Regist</w:t>
-            </w:r>
-            <w:r>
-              <w:rPr>
-                <w:highlight w:val="green"/>
-                <w:lang w:val="en-US"/>
-              </w:rPr>
-              <w:t>er</w:t>
-            </w:r>
-            <w:r>
-              <w:rPr>
-                <w:highlight w:val="green"/>
-                <w:lang w:val="en-US"/>
-              </w:rPr>
-              <w:t xml:space="preserve"> enemies</w:t>
+                <w:highlight w:val="red"/>
+                <w:lang w:val="es-CO"/>
+              </w:rPr>
+            </w:pPr>
+            <w:r>
+              <w:rPr>
+                <w:highlight w:val="red"/>
+                <w:lang w:val="es-CO"/>
+              </w:rPr>
+              <w:t xml:space="preserve">Cambiar los </w:t>
+            </w:r>
+            <w:proofErr w:type="spellStart"/>
+            <w:r>
+              <w:rPr>
+                <w:highlight w:val="red"/>
+                <w:lang w:val="es-CO"/>
+              </w:rPr>
+              <w:t>adds</w:t>
+            </w:r>
+            <w:proofErr w:type="spellEnd"/>
+            <w:r>
+              <w:rPr>
+                <w:highlight w:val="red"/>
+                <w:lang w:val="es-CO"/>
+              </w:rPr>
+              <w:t xml:space="preserve"> para que se agreguen los atributos y se construya el objeto en el modelo</w:t>
             </w:r>
           </w:p>
           <w:p>
@@ -384,13 +379,23 @@
               </w:rPr>
               <w:t>R6: R</w:t>
             </w:r>
+            <w:proofErr w:type="spellStart"/>
             <w:r>
               <w:rPr>
                 <w:color w:val="111111"/>
                 <w:highlight w:val="yellow"/>
                 <w:lang w:val="en"/>
               </w:rPr>
-              <w:t>eport the most repeated treasure at all levels</w:t>
+              <w:t>eport</w:t>
+            </w:r>
+            <w:proofErr w:type="spellEnd"/>
+            <w:r>
+              <w:rPr>
+                <w:color w:val="111111"/>
+                <w:highlight w:val="yellow"/>
+                <w:lang w:val="en"/>
+              </w:rPr>
+              <w:t xml:space="preserve"> the most repeated treasure at all levels</w:t>
             </w:r>
           </w:p>
           <w:p>
@@ -548,7 +553,25 @@
                 <w:highlight w:val="green"/>
                 <w:lang w:val="en"/>
               </w:rPr>
-              <w:t>levels according to the enemie’s difficult level</w:t>
+              <w:t xml:space="preserve">levels according to the </w:t>
+            </w:r>
+            <w:proofErr w:type="spellStart"/>
+            <w:r>
+              <w:rPr>
+                <w:color w:val="111111"/>
+                <w:highlight w:val="green"/>
+                <w:lang w:val="en"/>
+              </w:rPr>
+              <w:t>enemie’s</w:t>
+            </w:r>
+            <w:proofErr w:type="spellEnd"/>
+            <w:r>
+              <w:rPr>
+                <w:color w:val="111111"/>
+                <w:highlight w:val="green"/>
+                <w:lang w:val="en"/>
+              </w:rPr>
+              <w:t xml:space="preserve"> difficult level</w:t>
             </w:r>
           </w:p>
           <w:p>
@@ -3014,7 +3037,21 @@
               <w:rPr>
                 <w:lang w:val="en-US"/>
               </w:rPr>
-              <w:t>The program will receive a name, an URL and the points that the loot is going to give.</w:t>
+              <w:t xml:space="preserve">The program will receive a name, an </w:t>
+            </w:r>
+            <w:proofErr w:type="gramStart"/>
+            <w:r>
+              <w:rPr>
+                <w:lang w:val="en-US"/>
+              </w:rPr>
+              <w:t>URL</w:t>
+            </w:r>
+            <w:proofErr w:type="gramEnd"/>
+            <w:r>
+              <w:rPr>
+                <w:lang w:val="en-US"/>
+              </w:rPr>
+              <w:t xml:space="preserve"> and the points that the loot is going to give.</w:t>
             </w:r>
           </w:p>
           <w:p>
@@ -4939,12 +4976,21 @@
               </w:rPr>
               <w:t>R</w:t>
             </w:r>
+            <w:proofErr w:type="spellStart"/>
             <w:r>
               <w:rPr>
                 <w:color w:val="111111"/>
                 <w:lang w:val="en"/>
               </w:rPr>
-              <w:t>eport the most repeated treasure at all levels</w:t>
+              <w:t>eport</w:t>
+            </w:r>
+            <w:proofErr w:type="spellEnd"/>
+            <w:r>
+              <w:rPr>
+                <w:color w:val="111111"/>
+                <w:lang w:val="en"/>
+              </w:rPr>
+              <w:t xml:space="preserve"> the most repeated treasure at all levels</w:t>
             </w:r>
           </w:p>
         </w:tc>
@@ -4994,12 +5040,21 @@
               </w:rPr>
               <w:t xml:space="preserve"> r</w:t>
             </w:r>
+            <w:proofErr w:type="spellStart"/>
             <w:r>
               <w:rPr>
                 <w:color w:val="111111"/>
                 <w:lang w:val="en"/>
               </w:rPr>
-              <w:t>eport the most repeated treasure at all levels.</w:t>
+              <w:t>eport</w:t>
+            </w:r>
+            <w:proofErr w:type="spellEnd"/>
+            <w:r>
+              <w:rPr>
+                <w:color w:val="111111"/>
+                <w:lang w:val="en"/>
+              </w:rPr>
+              <w:t xml:space="preserve"> the most repeated treasure at all levels.</w:t>
             </w:r>
           </w:p>
         </w:tc>
@@ -10720,11 +10775,19 @@
                 <w:lang w:val="en-US"/>
               </w:rPr>
             </w:pPr>
-            <w:r>
-              <w:rPr>
-                <w:lang w:val="en-US"/>
-              </w:rPr>
-              <w:t>addPlayer(…)</w:t>
+            <w:proofErr w:type="spellStart"/>
+            <w:r>
+              <w:rPr>
+                <w:lang w:val="en-US"/>
+              </w:rPr>
+              <w:t>addPlayer</w:t>
+            </w:r>
+            <w:proofErr w:type="spellEnd"/>
+            <w:r>
+              <w:rPr>
+                <w:lang w:val="en-US"/>
+              </w:rPr>
+              <w:t>(…)</w:t>
             </w:r>
           </w:p>
         </w:tc>
@@ -10809,6 +10872,7 @@
                 <w:lang w:val="en-US"/>
               </w:rPr>
             </w:pPr>
+            <w:proofErr w:type="spellStart"/>
             <w:r>
               <w:rPr>
                 <w:lang w:val="en-US"/>
@@ -10821,6 +10885,7 @@
               </w:rPr>
               <w:t>ToLevel</w:t>
             </w:r>
+            <w:proofErr w:type="spellEnd"/>
             <w:r>
               <w:rPr>
                 <w:lang w:val="en-US"/>
@@ -10917,6 +10982,7 @@
                 <w:lang w:val="en-US"/>
               </w:rPr>
             </w:pPr>
+            <w:proofErr w:type="spellStart"/>
             <w:r>
               <w:rPr>
                 <w:color w:val="000000"/>
@@ -10926,6 +10992,7 @@
               </w:rPr>
               <w:t>registerPlayer</w:t>
             </w:r>
+            <w:proofErr w:type="spellEnd"/>
             <w:r>
               <w:rPr>
                 <w:color w:val="000000"/>
@@ -11133,11 +11200,19 @@
                 <w:lang w:val="en-US"/>
               </w:rPr>
             </w:pPr>
-            <w:r>
-              <w:rPr>
-                <w:lang w:val="en-US"/>
-              </w:rPr>
-              <w:t>addLevel(…)</w:t>
+            <w:proofErr w:type="spellStart"/>
+            <w:r>
+              <w:rPr>
+                <w:lang w:val="en-US"/>
+              </w:rPr>
+              <w:t>addLevel</w:t>
+            </w:r>
+            <w:proofErr w:type="spellEnd"/>
+            <w:r>
+              <w:rPr>
+                <w:lang w:val="en-US"/>
+              </w:rPr>
+              <w:t>(…)</w:t>
             </w:r>
           </w:p>
         </w:tc>
@@ -11222,11 +11297,19 @@
                 <w:lang w:val="en-US"/>
               </w:rPr>
             </w:pPr>
-            <w:r>
-              <w:rPr>
-                <w:lang w:val="en-US"/>
-              </w:rPr>
-              <w:t>registerLevel(…)</w:t>
+            <w:proofErr w:type="spellStart"/>
+            <w:r>
+              <w:rPr>
+                <w:lang w:val="en-US"/>
+              </w:rPr>
+              <w:t>registerLevel</w:t>
+            </w:r>
+            <w:proofErr w:type="spellEnd"/>
+            <w:r>
+              <w:rPr>
+                <w:lang w:val="en-US"/>
+              </w:rPr>
+              <w:t>(…)</w:t>
             </w:r>
           </w:p>
         </w:tc>
@@ -11420,11 +11503,19 @@
                 <w:lang w:val="en-US"/>
               </w:rPr>
             </w:pPr>
-            <w:r>
-              <w:rPr>
-                <w:lang w:val="en-US"/>
-              </w:rPr>
-              <w:t>addLoot(…)</w:t>
+            <w:proofErr w:type="spellStart"/>
+            <w:r>
+              <w:rPr>
+                <w:lang w:val="en-US"/>
+              </w:rPr>
+              <w:t>addLoot</w:t>
+            </w:r>
+            <w:proofErr w:type="spellEnd"/>
+            <w:r>
+              <w:rPr>
+                <w:lang w:val="en-US"/>
+              </w:rPr>
+              <w:t>(…)</w:t>
             </w:r>
           </w:p>
         </w:tc>
@@ -11508,11 +11599,19 @@
                 <w:lang w:val="en-US"/>
               </w:rPr>
             </w:pPr>
-            <w:r>
-              <w:rPr>
-                <w:lang w:val="en-US"/>
-              </w:rPr>
-              <w:t>addLootToLevel(…)</w:t>
+            <w:proofErr w:type="spellStart"/>
+            <w:r>
+              <w:rPr>
+                <w:lang w:val="en-US"/>
+              </w:rPr>
+              <w:t>addLootToLevel</w:t>
+            </w:r>
+            <w:proofErr w:type="spellEnd"/>
+            <w:r>
+              <w:rPr>
+                <w:lang w:val="en-US"/>
+              </w:rPr>
+              <w:t>(…)</w:t>
             </w:r>
           </w:p>
         </w:tc>
@@ -11597,6 +11696,7 @@
                 <w:lang w:val="en-US"/>
               </w:rPr>
             </w:pPr>
+            <w:proofErr w:type="spellStart"/>
             <w:r>
               <w:rPr>
                 <w:lang w:val="en-US"/>
@@ -11607,7 +11707,14 @@
               <w:rPr>
                 <w:lang w:val="en-US"/>
               </w:rPr>
-              <w:t>InLevel(…)</w:t>
+              <w:t>InLevel</w:t>
+            </w:r>
+            <w:proofErr w:type="spellEnd"/>
+            <w:r>
+              <w:rPr>
+                <w:lang w:val="en-US"/>
+              </w:rPr>
+              <w:t>(…)</w:t>
             </w:r>
           </w:p>
         </w:tc>
@@ -11795,11 +11902,19 @@
                 <w:lang w:val="en-US"/>
               </w:rPr>
             </w:pPr>
-            <w:r>
-              <w:rPr>
-                <w:lang w:val="en-US"/>
-              </w:rPr>
-              <w:t>addEnemy(…)</w:t>
+            <w:proofErr w:type="spellStart"/>
+            <w:r>
+              <w:rPr>
+                <w:lang w:val="en-US"/>
+              </w:rPr>
+              <w:t>addEnemy</w:t>
+            </w:r>
+            <w:proofErr w:type="spellEnd"/>
+            <w:r>
+              <w:rPr>
+                <w:lang w:val="en-US"/>
+              </w:rPr>
+              <w:t>(…)</w:t>
             </w:r>
           </w:p>
         </w:tc>
@@ -11883,11 +11998,19 @@
                 <w:lang w:val="en-US"/>
               </w:rPr>
             </w:pPr>
-            <w:r>
-              <w:rPr>
-                <w:lang w:val="en-US"/>
-              </w:rPr>
-              <w:t>addEnemyToLevel(…)</w:t>
+            <w:proofErr w:type="spellStart"/>
+            <w:r>
+              <w:rPr>
+                <w:lang w:val="en-US"/>
+              </w:rPr>
+              <w:t>addEnemyToLevel</w:t>
+            </w:r>
+            <w:proofErr w:type="spellEnd"/>
+            <w:r>
+              <w:rPr>
+                <w:lang w:val="en-US"/>
+              </w:rPr>
+              <w:t>(…)</w:t>
             </w:r>
           </w:p>
         </w:tc>
@@ -11972,11 +12095,19 @@
                 <w:lang w:val="en-US"/>
               </w:rPr>
             </w:pPr>
-            <w:r>
-              <w:rPr>
-                <w:lang w:val="en-US"/>
-              </w:rPr>
-              <w:t>registerEnemy(…)</w:t>
+            <w:proofErr w:type="spellStart"/>
+            <w:r>
+              <w:rPr>
+                <w:lang w:val="en-US"/>
+              </w:rPr>
+              <w:t>registerEnemy</w:t>
+            </w:r>
+            <w:proofErr w:type="spellEnd"/>
+            <w:r>
+              <w:rPr>
+                <w:lang w:val="en-US"/>
+              </w:rPr>
+              <w:t>(…)</w:t>
             </w:r>
           </w:p>
         </w:tc>
@@ -12081,11 +12212,19 @@
                 <w:lang w:val="en-US"/>
               </w:rPr>
             </w:pPr>
-            <w:r>
-              <w:rPr>
-                <w:lang w:val="en-US"/>
-              </w:rPr>
-              <w:t>setPlayerScore(…)</w:t>
+            <w:proofErr w:type="spellStart"/>
+            <w:r>
+              <w:rPr>
+                <w:lang w:val="en-US"/>
+              </w:rPr>
+              <w:t>setPlayerScore</w:t>
+            </w:r>
+            <w:proofErr w:type="spellEnd"/>
+            <w:r>
+              <w:rPr>
+                <w:lang w:val="en-US"/>
+              </w:rPr>
+              <w:t>(…)</w:t>
             </w:r>
           </w:p>
         </w:tc>
@@ -12171,11 +12310,19 @@
                 <w:lang w:val="en-US"/>
               </w:rPr>
             </w:pPr>
-            <w:r>
-              <w:rPr>
-                <w:lang w:val="en-US"/>
-              </w:rPr>
-              <w:t>getPlayerByNickname(</w:t>
+            <w:proofErr w:type="spellStart"/>
+            <w:r>
+              <w:rPr>
+                <w:lang w:val="en-US"/>
+              </w:rPr>
+              <w:t>getPlayerByNickname</w:t>
+            </w:r>
+            <w:proofErr w:type="spellEnd"/>
+            <w:r>
+              <w:rPr>
+                <w:lang w:val="en-US"/>
+              </w:rPr>
+              <w:t>(</w:t>
             </w:r>
             <w:r>
               <w:rPr>
@@ -12273,18 +12420,28 @@
                 <w:lang w:val="en-US"/>
               </w:rPr>
             </w:pPr>
-            <w:r>
-              <w:rPr>
-                <w:lang w:val="en-US"/>
-              </w:rPr>
-              <w:t>increasePlayerLevel(</w:t>
-            </w:r>
+            <w:proofErr w:type="spellStart"/>
+            <w:r>
+              <w:rPr>
+                <w:lang w:val="en-US"/>
+              </w:rPr>
+              <w:t>increasePlayerLevel</w:t>
+            </w:r>
+            <w:proofErr w:type="spellEnd"/>
+            <w:r>
+              <w:rPr>
+                <w:lang w:val="en-US"/>
+              </w:rPr>
+              <w:t>(</w:t>
+            </w:r>
+            <w:proofErr w:type="spellStart"/>
             <w:r>
               <w:rPr>
                 <w:lang w:val="en-US"/>
               </w:rPr>
               <w:t>levelID</w:t>
             </w:r>
+            <w:proofErr w:type="spellEnd"/>
             <w:r>
               <w:rPr>
                 <w:lang w:val="en-US"/>
@@ -12376,12 +12533,14 @@
                 <w:lang w:val="en-US"/>
               </w:rPr>
             </w:pPr>
+            <w:proofErr w:type="spellStart"/>
             <w:r>
               <w:rPr>
                 <w:lang w:val="en-US"/>
               </w:rPr>
               <w:t>increasePlayerLevel</w:t>
             </w:r>
+            <w:proofErr w:type="spellEnd"/>
             <w:r>
               <w:rPr>
                 <w:lang w:val="en-US"/>
@@ -12427,12 +12586,21 @@
               </w:rPr>
               <w:t>R6: R</w:t>
             </w:r>
+            <w:proofErr w:type="spellStart"/>
             <w:r>
               <w:rPr>
                 <w:color w:val="111111"/>
                 <w:lang w:val="en"/>
               </w:rPr>
-              <w:t>eport the most repeated treasure at all levels</w:t>
+              <w:t>eport</w:t>
+            </w:r>
+            <w:proofErr w:type="spellEnd"/>
+            <w:r>
+              <w:rPr>
+                <w:color w:val="111111"/>
+                <w:lang w:val="en"/>
+              </w:rPr>
+              <w:t xml:space="preserve"> the most repeated treasure at all levels</w:t>
             </w:r>
           </w:p>
         </w:tc>
@@ -12492,11 +12660,19 @@
                 <w:lang w:val="en-US"/>
               </w:rPr>
             </w:pPr>
-            <w:r>
-              <w:rPr>
-                <w:lang w:val="en-US"/>
-              </w:rPr>
-              <w:t>getLootName(…)</w:t>
+            <w:proofErr w:type="spellStart"/>
+            <w:r>
+              <w:rPr>
+                <w:lang w:val="en-US"/>
+              </w:rPr>
+              <w:t>getLootName</w:t>
+            </w:r>
+            <w:proofErr w:type="spellEnd"/>
+            <w:r>
+              <w:rPr>
+                <w:lang w:val="en-US"/>
+              </w:rPr>
+              <w:t>(…)</w:t>
             </w:r>
           </w:p>
         </w:tc>
@@ -12579,11 +12755,19 @@
                 <w:lang w:val="en-US"/>
               </w:rPr>
             </w:pPr>
-            <w:r>
-              <w:rPr>
-                <w:lang w:val="en-US"/>
-              </w:rPr>
-              <w:t>countLootByName(…)</w:t>
+            <w:proofErr w:type="spellStart"/>
+            <w:r>
+              <w:rPr>
+                <w:lang w:val="en-US"/>
+              </w:rPr>
+              <w:t>countLootByName</w:t>
+            </w:r>
+            <w:proofErr w:type="spellEnd"/>
+            <w:r>
+              <w:rPr>
+                <w:lang w:val="en-US"/>
+              </w:rPr>
+              <w:t>(…)</w:t>
             </w:r>
           </w:p>
         </w:tc>
@@ -12666,11 +12850,19 @@
                 <w:lang w:val="en-US"/>
               </w:rPr>
             </w:pPr>
-            <w:r>
-              <w:rPr>
-                <w:lang w:val="en-US"/>
-              </w:rPr>
-              <w:t>countAllLootsInLevels(…)</w:t>
+            <w:proofErr w:type="spellStart"/>
+            <w:r>
+              <w:rPr>
+                <w:lang w:val="en-US"/>
+              </w:rPr>
+              <w:t>countAllLootsInLevels</w:t>
+            </w:r>
+            <w:proofErr w:type="spellEnd"/>
+            <w:r>
+              <w:rPr>
+                <w:lang w:val="en-US"/>
+              </w:rPr>
+              <w:t>(…)</w:t>
             </w:r>
           </w:p>
         </w:tc>
@@ -12754,11 +12946,19 @@
                 <w:lang w:val="en-US"/>
               </w:rPr>
             </w:pPr>
-            <w:r>
-              <w:rPr>
-                <w:lang w:val="en-US"/>
-              </w:rPr>
-              <w:t>countAllLootsInLevels(…)</w:t>
+            <w:proofErr w:type="spellStart"/>
+            <w:r>
+              <w:rPr>
+                <w:lang w:val="en-US"/>
+              </w:rPr>
+              <w:t>countAllLootsInLevels</w:t>
+            </w:r>
+            <w:proofErr w:type="spellEnd"/>
+            <w:r>
+              <w:rPr>
+                <w:lang w:val="en-US"/>
+              </w:rPr>
+              <w:t>(…)</w:t>
             </w:r>
           </w:p>
         </w:tc>
@@ -12863,6 +13063,7 @@
                 <w:lang w:val="en-US"/>
               </w:rPr>
             </w:pPr>
+            <w:proofErr w:type="spellStart"/>
             <w:r>
               <w:rPr>
                 <w:lang w:val="en-US"/>
@@ -12881,6 +13082,7 @@
               </w:rPr>
               <w:t>Score</w:t>
             </w:r>
+            <w:proofErr w:type="spellEnd"/>
             <w:r>
               <w:rPr>
                 <w:lang w:val="en-US"/>
@@ -12969,11 +13171,19 @@
                 <w:lang w:val="en-US"/>
               </w:rPr>
             </w:pPr>
-            <w:r>
-              <w:rPr>
-                <w:lang w:val="en-US"/>
-              </w:rPr>
-              <w:t>maxScorePlayer()</w:t>
+            <w:proofErr w:type="spellStart"/>
+            <w:r>
+              <w:rPr>
+                <w:lang w:val="en-US"/>
+              </w:rPr>
+              <w:t>maxScorePlayer</w:t>
+            </w:r>
+            <w:proofErr w:type="spellEnd"/>
+            <w:r>
+              <w:rPr>
+                <w:lang w:val="en-US"/>
+              </w:rPr>
+              <w:t>()</w:t>
             </w:r>
           </w:p>
         </w:tc>
@@ -13057,6 +13267,7 @@
                 <w:lang w:val="en-US"/>
               </w:rPr>
             </w:pPr>
+            <w:proofErr w:type="spellStart"/>
             <w:r>
               <w:rPr>
                 <w:lang w:val="en-US"/>
@@ -13073,7 +13284,14 @@
               <w:rPr>
                 <w:lang w:val="en-US"/>
               </w:rPr>
-              <w:t>AllLevels(…)</w:t>
+              <w:t>AllLevels</w:t>
+            </w:r>
+            <w:proofErr w:type="spellEnd"/>
+            <w:r>
+              <w:rPr>
+                <w:lang w:val="en-US"/>
+              </w:rPr>
+              <w:t>(…)</w:t>
             </w:r>
           </w:p>
         </w:tc>
@@ -13158,11 +13376,19 @@
                 <w:lang w:val="en-US"/>
               </w:rPr>
             </w:pPr>
-            <w:r>
-              <w:rPr>
-                <w:lang w:val="en-US"/>
-              </w:rPr>
-              <w:t>getTopFivePlayers()</w:t>
+            <w:proofErr w:type="spellStart"/>
+            <w:r>
+              <w:rPr>
+                <w:lang w:val="en-US"/>
+              </w:rPr>
+              <w:t>getTopFivePlayers</w:t>
+            </w:r>
+            <w:proofErr w:type="spellEnd"/>
+            <w:r>
+              <w:rPr>
+                <w:lang w:val="en-US"/>
+              </w:rPr>
+              <w:t>()</w:t>
             </w:r>
           </w:p>
         </w:tc>
@@ -13258,11 +13484,19 @@
                 <w:lang w:val="en-US"/>
               </w:rPr>
             </w:pPr>
-            <w:r>
-              <w:rPr>
-                <w:lang w:val="en-US"/>
-              </w:rPr>
-              <w:t>getLootName()</w:t>
+            <w:proofErr w:type="spellStart"/>
+            <w:r>
+              <w:rPr>
+                <w:lang w:val="en-US"/>
+              </w:rPr>
+              <w:t>getLootName</w:t>
+            </w:r>
+            <w:proofErr w:type="spellEnd"/>
+            <w:r>
+              <w:rPr>
+                <w:lang w:val="en-US"/>
+              </w:rPr>
+              <w:t>()</w:t>
             </w:r>
           </w:p>
         </w:tc>
@@ -13347,11 +13581,19 @@
                 <w:lang w:val="en-US"/>
               </w:rPr>
             </w:pPr>
-            <w:r>
-              <w:rPr>
-                <w:lang w:val="en-US"/>
-              </w:rPr>
-              <w:t>getEnemyName()</w:t>
+            <w:proofErr w:type="spellStart"/>
+            <w:r>
+              <w:rPr>
+                <w:lang w:val="en-US"/>
+              </w:rPr>
+              <w:t>getEnemyName</w:t>
+            </w:r>
+            <w:proofErr w:type="spellEnd"/>
+            <w:r>
+              <w:rPr>
+                <w:lang w:val="en-US"/>
+              </w:rPr>
+              <w:t>()</w:t>
             </w:r>
           </w:p>
         </w:tc>
@@ -13436,11 +13678,19 @@
                 <w:lang w:val="en-US"/>
               </w:rPr>
             </w:pPr>
-            <w:r>
-              <w:rPr>
-                <w:lang w:val="en-US"/>
-              </w:rPr>
-              <w:t>getAllEnemies()</w:t>
+            <w:proofErr w:type="spellStart"/>
+            <w:r>
+              <w:rPr>
+                <w:lang w:val="en-US"/>
+              </w:rPr>
+              <w:t>getAllEnemies</w:t>
+            </w:r>
+            <w:proofErr w:type="spellEnd"/>
+            <w:r>
+              <w:rPr>
+                <w:lang w:val="en-US"/>
+              </w:rPr>
+              <w:t>()</w:t>
             </w:r>
           </w:p>
         </w:tc>
@@ -13525,11 +13775,19 @@
                 <w:lang w:val="en-US"/>
               </w:rPr>
             </w:pPr>
-            <w:r>
-              <w:rPr>
-                <w:lang w:val="en-US"/>
-              </w:rPr>
-              <w:t>getAllLoots()</w:t>
+            <w:proofErr w:type="spellStart"/>
+            <w:r>
+              <w:rPr>
+                <w:lang w:val="en-US"/>
+              </w:rPr>
+              <w:t>getAllLoots</w:t>
+            </w:r>
+            <w:proofErr w:type="spellEnd"/>
+            <w:r>
+              <w:rPr>
+                <w:lang w:val="en-US"/>
+              </w:rPr>
+              <w:t>()</w:t>
             </w:r>
           </w:p>
         </w:tc>
@@ -13614,11 +13872,19 @@
                 <w:lang w:val="en-US"/>
               </w:rPr>
             </w:pPr>
-            <w:r>
-              <w:rPr>
-                <w:lang w:val="en-US"/>
-              </w:rPr>
-              <w:t>getAllEnemiesAndLoots(Level)</w:t>
+            <w:proofErr w:type="spellStart"/>
+            <w:r>
+              <w:rPr>
+                <w:lang w:val="en-US"/>
+              </w:rPr>
+              <w:t>getAllEnemiesAndLoots</w:t>
+            </w:r>
+            <w:proofErr w:type="spellEnd"/>
+            <w:r>
+              <w:rPr>
+                <w:lang w:val="en-US"/>
+              </w:rPr>
+              <w:t>(Level)</w:t>
             </w:r>
           </w:p>
         </w:tc>
@@ -13704,11 +13970,19 @@
                 <w:lang w:val="en-US"/>
               </w:rPr>
             </w:pPr>
-            <w:r>
-              <w:rPr>
-                <w:lang w:val="en-US"/>
-              </w:rPr>
-              <w:t>reportAllEnemiesAndLoots(Level)</w:t>
+            <w:proofErr w:type="spellStart"/>
+            <w:r>
+              <w:rPr>
+                <w:lang w:val="en-US"/>
+              </w:rPr>
+              <w:t>reportAllEnemiesAndLoots</w:t>
+            </w:r>
+            <w:proofErr w:type="spellEnd"/>
+            <w:r>
+              <w:rPr>
+                <w:lang w:val="en-US"/>
+              </w:rPr>
+              <w:t>(Level)</w:t>
             </w:r>
           </w:p>
         </w:tc>
@@ -13819,11 +14093,19 @@
                 <w:lang w:val="en-US"/>
               </w:rPr>
             </w:pPr>
-            <w:r>
-              <w:rPr>
-                <w:lang w:val="en-US"/>
-              </w:rPr>
-              <w:t>getLootName()</w:t>
+            <w:proofErr w:type="spellStart"/>
+            <w:r>
+              <w:rPr>
+                <w:lang w:val="en-US"/>
+              </w:rPr>
+              <w:t>getLootName</w:t>
+            </w:r>
+            <w:proofErr w:type="spellEnd"/>
+            <w:r>
+              <w:rPr>
+                <w:lang w:val="en-US"/>
+              </w:rPr>
+              <w:t>()</w:t>
             </w:r>
           </w:p>
         </w:tc>
@@ -13908,11 +14190,33 @@
                 <w:lang w:val="en-US"/>
               </w:rPr>
             </w:pPr>
-            <w:r>
-              <w:rPr>
-                <w:lang w:val="en-US"/>
-              </w:rPr>
-              <w:t>countLootByName(lootName)</w:t>
+            <w:proofErr w:type="spellStart"/>
+            <w:r>
+              <w:rPr>
+                <w:lang w:val="en-US"/>
+              </w:rPr>
+              <w:t>countLootByName</w:t>
+            </w:r>
+            <w:proofErr w:type="spellEnd"/>
+            <w:r>
+              <w:rPr>
+                <w:lang w:val="en-US"/>
+              </w:rPr>
+              <w:t>(</w:t>
+            </w:r>
+            <w:proofErr w:type="spellStart"/>
+            <w:r>
+              <w:rPr>
+                <w:lang w:val="en-US"/>
+              </w:rPr>
+              <w:t>lootName</w:t>
+            </w:r>
+            <w:proofErr w:type="spellEnd"/>
+            <w:r>
+              <w:rPr>
+                <w:lang w:val="en-US"/>
+              </w:rPr>
+              <w:t>)</w:t>
             </w:r>
           </w:p>
         </w:tc>
@@ -13997,11 +14301,33 @@
                 <w:lang w:val="en-US"/>
               </w:rPr>
             </w:pPr>
-            <w:r>
-              <w:rPr>
-                <w:lang w:val="en-US"/>
-              </w:rPr>
-              <w:t>getAllLootsInLevel(lootName)</w:t>
+            <w:proofErr w:type="spellStart"/>
+            <w:r>
+              <w:rPr>
+                <w:lang w:val="en-US"/>
+              </w:rPr>
+              <w:t>getAllLootsInLevel</w:t>
+            </w:r>
+            <w:proofErr w:type="spellEnd"/>
+            <w:r>
+              <w:rPr>
+                <w:lang w:val="en-US"/>
+              </w:rPr>
+              <w:t>(</w:t>
+            </w:r>
+            <w:proofErr w:type="spellStart"/>
+            <w:r>
+              <w:rPr>
+                <w:lang w:val="en-US"/>
+              </w:rPr>
+              <w:t>lootName</w:t>
+            </w:r>
+            <w:proofErr w:type="spellEnd"/>
+            <w:r>
+              <w:rPr>
+                <w:lang w:val="en-US"/>
+              </w:rPr>
+              <w:t>)</w:t>
             </w:r>
           </w:p>
         </w:tc>
@@ -14087,11 +14413,33 @@
                 <w:lang w:val="en-US"/>
               </w:rPr>
             </w:pPr>
-            <w:r>
-              <w:rPr>
-                <w:lang w:val="en-US"/>
-              </w:rPr>
-              <w:t>amountOfLootInLevel(lootName)</w:t>
+            <w:proofErr w:type="spellStart"/>
+            <w:r>
+              <w:rPr>
+                <w:lang w:val="en-US"/>
+              </w:rPr>
+              <w:t>amountOfLootInLevel</w:t>
+            </w:r>
+            <w:proofErr w:type="spellEnd"/>
+            <w:r>
+              <w:rPr>
+                <w:lang w:val="en-US"/>
+              </w:rPr>
+              <w:t>(</w:t>
+            </w:r>
+            <w:proofErr w:type="spellStart"/>
+            <w:r>
+              <w:rPr>
+                <w:lang w:val="en-US"/>
+              </w:rPr>
+              <w:t>lootName</w:t>
+            </w:r>
+            <w:proofErr w:type="spellEnd"/>
+            <w:r>
+              <w:rPr>
+                <w:lang w:val="en-US"/>
+              </w:rPr>
+              <w:t>)</w:t>
             </w:r>
           </w:p>
         </w:tc>
@@ -14191,11 +14539,19 @@
                 <w:lang w:val="en-US"/>
               </w:rPr>
             </w:pPr>
-            <w:r>
-              <w:rPr>
-                <w:lang w:val="en-US"/>
-              </w:rPr>
-              <w:t>getEnemyType()</w:t>
+            <w:proofErr w:type="spellStart"/>
+            <w:r>
+              <w:rPr>
+                <w:lang w:val="en-US"/>
+              </w:rPr>
+              <w:t>getEnemyType</w:t>
+            </w:r>
+            <w:proofErr w:type="spellEnd"/>
+            <w:r>
+              <w:rPr>
+                <w:lang w:val="en-US"/>
+              </w:rPr>
+              <w:t>()</w:t>
             </w:r>
           </w:p>
         </w:tc>
@@ -14280,11 +14636,19 @@
                 <w:lang w:val="en-US"/>
               </w:rPr>
             </w:pPr>
-            <w:r>
-              <w:rPr>
-                <w:lang w:val="en-US"/>
-              </w:rPr>
-              <w:t>countEnemyByType()</w:t>
+            <w:proofErr w:type="spellStart"/>
+            <w:r>
+              <w:rPr>
+                <w:lang w:val="en-US"/>
+              </w:rPr>
+              <w:t>countEnemyByType</w:t>
+            </w:r>
+            <w:proofErr w:type="spellEnd"/>
+            <w:r>
+              <w:rPr>
+                <w:lang w:val="en-US"/>
+              </w:rPr>
+              <w:t>()</w:t>
             </w:r>
           </w:p>
         </w:tc>
@@ -14369,11 +14733,19 @@
                 <w:lang w:val="en-US"/>
               </w:rPr>
             </w:pPr>
-            <w:r>
-              <w:rPr>
-                <w:lang w:val="en-US"/>
-              </w:rPr>
-              <w:t>countEnemyTypeAllLevels()</w:t>
+            <w:proofErr w:type="spellStart"/>
+            <w:r>
+              <w:rPr>
+                <w:lang w:val="en-US"/>
+              </w:rPr>
+              <w:t>countEnemyTypeAllLevels</w:t>
+            </w:r>
+            <w:proofErr w:type="spellEnd"/>
+            <w:r>
+              <w:rPr>
+                <w:lang w:val="en-US"/>
+              </w:rPr>
+              <w:t>()</w:t>
             </w:r>
           </w:p>
         </w:tc>
@@ -14459,11 +14831,19 @@
                 <w:lang w:val="en-US"/>
               </w:rPr>
             </w:pPr>
-            <w:r>
-              <w:rPr>
-                <w:lang w:val="en-US"/>
-              </w:rPr>
-              <w:t>countEnemyTypeAllLevels()</w:t>
+            <w:proofErr w:type="spellStart"/>
+            <w:r>
+              <w:rPr>
+                <w:lang w:val="en-US"/>
+              </w:rPr>
+              <w:t>countEnemyTypeAllLevels</w:t>
+            </w:r>
+            <w:proofErr w:type="spellEnd"/>
+            <w:r>
+              <w:rPr>
+                <w:lang w:val="en-US"/>
+              </w:rPr>
+              <w:t>()</w:t>
             </w:r>
           </w:p>
         </w:tc>
@@ -14562,11 +14942,19 @@
                 <w:lang w:val="en-US"/>
               </w:rPr>
             </w:pPr>
-            <w:r>
-              <w:rPr>
-                <w:lang w:val="en-US"/>
-              </w:rPr>
-              <w:t>getPointsTaken()</w:t>
+            <w:proofErr w:type="spellStart"/>
+            <w:r>
+              <w:rPr>
+                <w:lang w:val="en-US"/>
+              </w:rPr>
+              <w:t>getPointsTaken</w:t>
+            </w:r>
+            <w:proofErr w:type="spellEnd"/>
+            <w:r>
+              <w:rPr>
+                <w:lang w:val="en-US"/>
+              </w:rPr>
+              <w:t>()</w:t>
             </w:r>
           </w:p>
         </w:tc>
@@ -14650,11 +15038,19 @@
                 <w:lang w:val="en-US"/>
               </w:rPr>
             </w:pPr>
-            <w:r>
-              <w:rPr>
-                <w:lang w:val="en-US"/>
-              </w:rPr>
-              <w:t>getPointsGiven()</w:t>
+            <w:proofErr w:type="spellStart"/>
+            <w:r>
+              <w:rPr>
+                <w:lang w:val="en-US"/>
+              </w:rPr>
+              <w:t>getPointsGiven</w:t>
+            </w:r>
+            <w:proofErr w:type="spellEnd"/>
+            <w:r>
+              <w:rPr>
+                <w:lang w:val="en-US"/>
+              </w:rPr>
+              <w:t>()</w:t>
             </w:r>
           </w:p>
         </w:tc>
@@ -14738,11 +15134,19 @@
                 <w:lang w:val="en-US"/>
               </w:rPr>
             </w:pPr>
-            <w:r>
-              <w:rPr>
-                <w:lang w:val="en-US"/>
-              </w:rPr>
-              <w:t>setDifficultLevel()</w:t>
+            <w:proofErr w:type="spellStart"/>
+            <w:r>
+              <w:rPr>
+                <w:lang w:val="en-US"/>
+              </w:rPr>
+              <w:t>setDifficultLevel</w:t>
+            </w:r>
+            <w:proofErr w:type="spellEnd"/>
+            <w:r>
+              <w:rPr>
+                <w:lang w:val="en-US"/>
+              </w:rPr>
+              <w:t>()</w:t>
             </w:r>
           </w:p>
         </w:tc>
@@ -14847,11 +15251,19 @@
                 <w:lang w:val="en-US"/>
               </w:rPr>
             </w:pPr>
-            <w:r>
-              <w:rPr>
-                <w:lang w:val="en-US"/>
-              </w:rPr>
-              <w:t>getEnemyDifficultLevel()</w:t>
+            <w:proofErr w:type="spellStart"/>
+            <w:r>
+              <w:rPr>
+                <w:lang w:val="en-US"/>
+              </w:rPr>
+              <w:t>getEnemyDifficultLevel</w:t>
+            </w:r>
+            <w:proofErr w:type="spellEnd"/>
+            <w:r>
+              <w:rPr>
+                <w:lang w:val="en-US"/>
+              </w:rPr>
+              <w:t>()</w:t>
             </w:r>
           </w:p>
         </w:tc>
@@ -14934,11 +15346,19 @@
                 <w:lang w:val="en-US"/>
               </w:rPr>
             </w:pPr>
-            <w:r>
-              <w:rPr>
-                <w:lang w:val="en-US"/>
-              </w:rPr>
-              <w:t>getPointsTaken()</w:t>
+            <w:proofErr w:type="spellStart"/>
+            <w:r>
+              <w:rPr>
+                <w:lang w:val="en-US"/>
+              </w:rPr>
+              <w:t>getPointsTaken</w:t>
+            </w:r>
+            <w:proofErr w:type="spellEnd"/>
+            <w:r>
+              <w:rPr>
+                <w:lang w:val="en-US"/>
+              </w:rPr>
+              <w:t>()</w:t>
             </w:r>
           </w:p>
         </w:tc>
@@ -15021,11 +15441,19 @@
                 <w:lang w:val="en-US"/>
               </w:rPr>
             </w:pPr>
-            <w:r>
-              <w:rPr>
-                <w:lang w:val="en-US"/>
-              </w:rPr>
-              <w:t>getMaxEnemyScore()</w:t>
+            <w:proofErr w:type="spellStart"/>
+            <w:r>
+              <w:rPr>
+                <w:lang w:val="en-US"/>
+              </w:rPr>
+              <w:t>getMaxEnemyScore</w:t>
+            </w:r>
+            <w:proofErr w:type="spellEnd"/>
+            <w:r>
+              <w:rPr>
+                <w:lang w:val="en-US"/>
+              </w:rPr>
+              <w:t>()</w:t>
             </w:r>
           </w:p>
         </w:tc>
@@ -15107,11 +15535,19 @@
                 <w:lang w:val="en-US"/>
               </w:rPr>
             </w:pPr>
-            <w:r>
-              <w:rPr>
-                <w:lang w:val="en-US"/>
-              </w:rPr>
-              <w:t>getMaxEnemyScoreAllLevels()</w:t>
+            <w:proofErr w:type="spellStart"/>
+            <w:r>
+              <w:rPr>
+                <w:lang w:val="en-US"/>
+              </w:rPr>
+              <w:t>getMaxEnemyScoreAllLevels</w:t>
+            </w:r>
+            <w:proofErr w:type="spellEnd"/>
+            <w:r>
+              <w:rPr>
+                <w:lang w:val="en-US"/>
+              </w:rPr>
+              <w:t>()</w:t>
             </w:r>
           </w:p>
         </w:tc>
@@ -15193,11 +15629,19 @@
                 <w:lang w:val="en-US"/>
               </w:rPr>
             </w:pPr>
-            <w:r>
-              <w:rPr>
-                <w:lang w:val="en-US"/>
-              </w:rPr>
-              <w:t>getMaxEnemyScoreAllLevels()</w:t>
+            <w:proofErr w:type="spellStart"/>
+            <w:r>
+              <w:rPr>
+                <w:lang w:val="en-US"/>
+              </w:rPr>
+              <w:t>getMaxEnemyScoreAllLevels</w:t>
+            </w:r>
+            <w:proofErr w:type="spellEnd"/>
+            <w:r>
+              <w:rPr>
+                <w:lang w:val="en-US"/>
+              </w:rPr>
+              <w:t>()</w:t>
             </w:r>
           </w:p>
         </w:tc>
@@ -15292,11 +15736,19 @@
                 <w:lang w:val="en-US"/>
               </w:rPr>
             </w:pPr>
-            <w:r>
-              <w:rPr>
-                <w:lang w:val="en-US"/>
-              </w:rPr>
-              <w:t>getEnemyName()</w:t>
+            <w:proofErr w:type="spellStart"/>
+            <w:r>
+              <w:rPr>
+                <w:lang w:val="en-US"/>
+              </w:rPr>
+              <w:t>getEnemyName</w:t>
+            </w:r>
+            <w:proofErr w:type="spellEnd"/>
+            <w:r>
+              <w:rPr>
+                <w:lang w:val="en-US"/>
+              </w:rPr>
+              <w:t>()</w:t>
             </w:r>
           </w:p>
         </w:tc>
@@ -15378,11 +15830,19 @@
                 <w:lang w:val="en-US"/>
               </w:rPr>
             </w:pPr>
-            <w:r>
-              <w:rPr>
-                <w:lang w:val="en-US"/>
-              </w:rPr>
-              <w:t>getEnmiesName()</w:t>
+            <w:proofErr w:type="spellStart"/>
+            <w:r>
+              <w:rPr>
+                <w:lang w:val="en-US"/>
+              </w:rPr>
+              <w:t>getEnmiesName</w:t>
+            </w:r>
+            <w:proofErr w:type="spellEnd"/>
+            <w:r>
+              <w:rPr>
+                <w:lang w:val="en-US"/>
+              </w:rPr>
+              <w:t>()</w:t>
             </w:r>
           </w:p>
         </w:tc>
@@ -15464,11 +15924,19 @@
                 <w:lang w:val="en-US"/>
               </w:rPr>
             </w:pPr>
-            <w:r>
-              <w:rPr>
-                <w:lang w:val="en-US"/>
-              </w:rPr>
-              <w:t>countConsonantsAllEnemiesNames()</w:t>
+            <w:proofErr w:type="spellStart"/>
+            <w:r>
+              <w:rPr>
+                <w:lang w:val="en-US"/>
+              </w:rPr>
+              <w:t>countConsonantsAllEnemiesNames</w:t>
+            </w:r>
+            <w:proofErr w:type="spellEnd"/>
+            <w:r>
+              <w:rPr>
+                <w:lang w:val="en-US"/>
+              </w:rPr>
+              <w:t>()</w:t>
             </w:r>
           </w:p>
         </w:tc>
@@ -15551,11 +16019,19 @@
                 <w:lang w:val="en-US"/>
               </w:rPr>
             </w:pPr>
-            <w:r>
-              <w:rPr>
-                <w:lang w:val="en-US"/>
-              </w:rPr>
-              <w:t>countConsonantsInAllEnemiesNames()</w:t>
+            <w:proofErr w:type="spellStart"/>
+            <w:r>
+              <w:rPr>
+                <w:lang w:val="en-US"/>
+              </w:rPr>
+              <w:t>countConsonantsInAllEnemiesNames</w:t>
+            </w:r>
+            <w:proofErr w:type="spellEnd"/>
+            <w:r>
+              <w:rPr>
+                <w:lang w:val="en-US"/>
+              </w:rPr>
+              <w:t>()</w:t>
             </w:r>
           </w:p>
         </w:tc>

</xml_diff>

<commit_message>
Starting the total amount of a loot in all levels requirement
</commit_message>
<xml_diff>
--- a/Requerimientos Integradora 2 - Copy.docx
+++ b/Requerimientos Integradora 2 - Copy.docx
@@ -255,49 +255,6 @@
           </w:p>
           <w:p>
             <w:pPr>
-              <w:numPr>
-                <w:ilvl w:val="0"/>
-                <w:numId w:val="6"/>
-              </w:numPr>
-              <w:pBdr>
-                <w:top w:val="nil"/>
-                <w:left w:val="nil"/>
-                <w:bottom w:val="nil"/>
-                <w:right w:val="nil"/>
-                <w:between w:val="nil"/>
-              </w:pBdr>
-              <w:cnfStyle w:val="000000000000" w:firstRow="0" w:lastRow="0" w:firstColumn="0" w:lastColumn="0" w:oddVBand="0" w:evenVBand="0" w:oddHBand="0" w:evenHBand="0" w:firstRowFirstColumn="0" w:firstRowLastColumn="0" w:lastRowFirstColumn="0" w:lastRowLastColumn="0"/>
-              <w:rPr>
-                <w:highlight w:val="red"/>
-                <w:lang w:val="es-CO"/>
-              </w:rPr>
-            </w:pPr>
-            <w:r>
-              <w:rPr>
-                <w:highlight w:val="red"/>
-                <w:lang w:val="es-CO"/>
-              </w:rPr>
-              <w:t xml:space="preserve">Cambiar los </w:t>
-            </w:r>
-            <w:proofErr w:type="spellStart"/>
-            <w:r>
-              <w:rPr>
-                <w:highlight w:val="red"/>
-                <w:lang w:val="es-CO"/>
-              </w:rPr>
-              <w:t>adds</w:t>
-            </w:r>
-            <w:proofErr w:type="spellEnd"/>
-            <w:r>
-              <w:rPr>
-                <w:highlight w:val="red"/>
-                <w:lang w:val="es-CO"/>
-              </w:rPr>
-              <w:t xml:space="preserve"> para que se agreguen los atributos y se construya el objeto en el modelo</w:t>
-            </w:r>
-          </w:p>
-          <w:p>
-            <w:pPr>
               <w:pStyle w:val="Prrafodelista"/>
               <w:numPr>
                 <w:ilvl w:val="0"/>
@@ -410,6 +367,7 @@
               <w:cnfStyle w:val="000000000000" w:firstRow="0" w:lastRow="0" w:firstColumn="0" w:lastColumn="0" w:oddVBand="0" w:evenVBand="0" w:oddHBand="0" w:evenHBand="0" w:firstRowFirstColumn="0" w:firstRowLastColumn="0" w:lastRowFirstColumn="0" w:lastRowLastColumn="0"/>
               <w:rPr>
                 <w:color w:val="111111"/>
+                <w:highlight w:val="yellow"/>
                 <w:lang w:val="en-US"/>
               </w:rPr>
             </w:pPr>
@@ -441,16 +399,23 @@
               <w:cnfStyle w:val="000000000000" w:firstRow="0" w:lastRow="0" w:firstColumn="0" w:lastColumn="0" w:oddVBand="0" w:evenVBand="0" w:oddHBand="0" w:evenHBand="0" w:firstRowFirstColumn="0" w:firstRowLastColumn="0" w:lastRowFirstColumn="0" w:lastRowLastColumn="0"/>
               <w:rPr>
                 <w:color w:val="111111"/>
-                <w:highlight w:val="yellow"/>
-                <w:lang w:val="en-US"/>
-              </w:rPr>
-            </w:pPr>
-            <w:r>
-              <w:rPr>
-                <w:highlight w:val="yellow"/>
-                <w:lang w:val="en-US"/>
-              </w:rPr>
-              <w:t>R8: Report the treasures and enemies</w:t>
+                <w:lang w:val="en-US"/>
+              </w:rPr>
+            </w:pPr>
+            <w:r>
+              <w:rPr>
+                <w:highlight w:val="green"/>
+                <w:lang w:val="en-US"/>
+              </w:rPr>
+              <w:t xml:space="preserve">R9: </w:t>
+            </w:r>
+            <w:r>
+              <w:rPr>
+                <w:color w:val="111111"/>
+                <w:highlight w:val="green"/>
+                <w:lang w:val="en"/>
+              </w:rPr>
+              <w:t>Report the amount of a loot found at all levels.</w:t>
             </w:r>
           </w:p>
           <w:p>
@@ -465,23 +430,24 @@
               <w:cnfStyle w:val="000000000000" w:firstRow="0" w:lastRow="0" w:firstColumn="0" w:lastColumn="0" w:oddVBand="0" w:evenVBand="0" w:oddHBand="0" w:evenHBand="0" w:firstRowFirstColumn="0" w:firstRowLastColumn="0" w:lastRowFirstColumn="0" w:lastRowLastColumn="0"/>
               <w:rPr>
                 <w:color w:val="111111"/>
-                <w:lang w:val="en-US"/>
-              </w:rPr>
-            </w:pPr>
-            <w:r>
-              <w:rPr>
-                <w:highlight w:val="green"/>
-                <w:lang w:val="en-US"/>
-              </w:rPr>
-              <w:t xml:space="preserve">R9: </w:t>
+                <w:highlight w:val="yellow"/>
+                <w:lang w:val="en-US"/>
+              </w:rPr>
+            </w:pPr>
+            <w:r>
+              <w:rPr>
+                <w:highlight w:val="yellow"/>
+                <w:lang w:val="en-US"/>
+              </w:rPr>
+              <w:t xml:space="preserve">R10: </w:t>
             </w:r>
             <w:r>
               <w:rPr>
                 <w:color w:val="111111"/>
-                <w:highlight w:val="green"/>
+                <w:highlight w:val="yellow"/>
                 <w:lang w:val="en"/>
               </w:rPr>
-              <w:t>Report the amount of a loot found at all levels.</w:t>
+              <w:t>Report the amount found of an enemy type in all levels.</w:t>
             </w:r>
           </w:p>
           <w:p>
@@ -505,7 +471,7 @@
                 <w:highlight w:val="yellow"/>
                 <w:lang w:val="en-US"/>
               </w:rPr>
-              <w:t xml:space="preserve">R10: </w:t>
+              <w:t xml:space="preserve">R11: </w:t>
             </w:r>
             <w:r>
               <w:rPr>
@@ -513,62 +479,30 @@
                 <w:highlight w:val="yellow"/>
                 <w:lang w:val="en"/>
               </w:rPr>
-              <w:t>Report the amount found of an enemy type in all levels.</w:t>
-            </w:r>
-          </w:p>
-          <w:p>
-            <w:pPr>
-              <w:pStyle w:val="Prrafodelista"/>
-              <w:numPr>
-                <w:ilvl w:val="0"/>
-                <w:numId w:val="6"/>
-              </w:numPr>
-              <w:spacing w:line="276" w:lineRule="auto"/>
-              <w:jc w:val="both"/>
-              <w:cnfStyle w:val="000000000000" w:firstRow="0" w:lastRow="0" w:firstColumn="0" w:lastColumn="0" w:oddVBand="0" w:evenVBand="0" w:oddHBand="0" w:evenHBand="0" w:firstRowFirstColumn="0" w:firstRowLastColumn="0" w:lastRowFirstColumn="0" w:lastRowLastColumn="0"/>
+              <w:t xml:space="preserve">Classification of </w:t>
+            </w:r>
+            <w:r>
               <w:rPr>
                 <w:color w:val="111111"/>
-                <w:highlight w:val="green"/>
-                <w:lang w:val="en-US"/>
-              </w:rPr>
-            </w:pPr>
-            <w:r>
-              <w:rPr>
-                <w:highlight w:val="green"/>
-                <w:lang w:val="en-US"/>
-              </w:rPr>
-              <w:t xml:space="preserve">R11: </w:t>
-            </w:r>
+                <w:highlight w:val="yellow"/>
+                <w:lang w:val="en"/>
+              </w:rPr>
+              <w:t xml:space="preserve">levels according to the </w:t>
+            </w:r>
+            <w:proofErr w:type="spellStart"/>
             <w:r>
               <w:rPr>
                 <w:color w:val="111111"/>
-                <w:highlight w:val="green"/>
+                <w:highlight w:val="yellow"/>
                 <w:lang w:val="en"/>
               </w:rPr>
-              <w:t xml:space="preserve">Classification of </w:t>
-            </w:r>
+              <w:t>enemie’s</w:t>
+            </w:r>
+            <w:proofErr w:type="spellEnd"/>
             <w:r>
               <w:rPr>
                 <w:color w:val="111111"/>
-                <w:highlight w:val="green"/>
-                <w:lang w:val="en"/>
-              </w:rPr>
-              <w:t xml:space="preserve">levels according to the </w:t>
-            </w:r>
-            <w:proofErr w:type="spellStart"/>
-            <w:r>
-              <w:rPr>
-                <w:color w:val="111111"/>
-                <w:highlight w:val="green"/>
-                <w:lang w:val="en"/>
-              </w:rPr>
-              <w:t>enemie’s</w:t>
-            </w:r>
-            <w:proofErr w:type="spellEnd"/>
-            <w:r>
-              <w:rPr>
-                <w:color w:val="111111"/>
-                <w:highlight w:val="green"/>
+                <w:highlight w:val="yellow"/>
                 <w:lang w:val="en"/>
               </w:rPr>
               <w:t xml:space="preserve"> difficult level</w:t>
@@ -5704,6 +5638,7 @@
               <w:rPr>
                 <w:lang w:val="en-US"/>
               </w:rPr>
+              <w:lastRenderedPageBreak/>
               <w:t>Abstract</w:t>
             </w:r>
           </w:p>
@@ -6313,7 +6248,6 @@
               <w:rPr>
                 <w:lang w:val="en-US"/>
               </w:rPr>
-              <w:lastRenderedPageBreak/>
               <w:t>Name or identifier</w:t>
             </w:r>
           </w:p>
@@ -6387,6 +6321,7 @@
               <w:rPr>
                 <w:lang w:val="en-US"/>
               </w:rPr>
+              <w:lastRenderedPageBreak/>
               <w:t>Abstract</w:t>
             </w:r>
           </w:p>
@@ -7091,7 +7026,6 @@
               <w:rPr>
                 <w:lang w:val="en-US"/>
               </w:rPr>
-              <w:lastRenderedPageBreak/>
               <w:t>Name or identifier</w:t>
             </w:r>
           </w:p>
@@ -7163,6 +7097,7 @@
               <w:rPr>
                 <w:lang w:val="en-US"/>
               </w:rPr>
+              <w:lastRenderedPageBreak/>
               <w:t>Abstract</w:t>
             </w:r>
           </w:p>
@@ -7816,7 +7751,6 @@
               <w:rPr>
                 <w:lang w:val="en-US"/>
               </w:rPr>
-              <w:lastRenderedPageBreak/>
               <w:t>Name or identifier</w:t>
             </w:r>
           </w:p>
@@ -7867,6 +7801,7 @@
               <w:rPr>
                 <w:lang w:val="en-US"/>
               </w:rPr>
+              <w:lastRenderedPageBreak/>
               <w:t>Abstract</w:t>
             </w:r>
           </w:p>
@@ -8582,7 +8517,6 @@
               <w:rPr>
                 <w:lang w:val="en-US"/>
               </w:rPr>
-              <w:lastRenderedPageBreak/>
               <w:t>Name or identifier</w:t>
             </w:r>
           </w:p>
@@ -8633,6 +8567,7 @@
               <w:rPr>
                 <w:lang w:val="en-US"/>
               </w:rPr>
+              <w:lastRenderedPageBreak/>
               <w:t>Abstract</w:t>
             </w:r>
           </w:p>
@@ -9266,7 +9201,6 @@
               <w:rPr>
                 <w:lang w:val="en-US"/>
               </w:rPr>
-              <w:lastRenderedPageBreak/>
               <w:t>Name or identifier</w:t>
             </w:r>
           </w:p>
@@ -9329,6 +9263,7 @@
               <w:rPr>
                 <w:lang w:val="en-US"/>
               </w:rPr>
+              <w:lastRenderedPageBreak/>
               <w:t>Abstract</w:t>
             </w:r>
           </w:p>
@@ -10488,6 +10423,7 @@
                 <w:shd w:val="clear" w:color="auto" w:fill="C9DAF8"/>
                 <w:lang w:val="en-US"/>
               </w:rPr>
+              <w:lastRenderedPageBreak/>
               <w:t>Functional requirements</w:t>
             </w:r>
           </w:p>
@@ -12995,6 +12931,7 @@
                 <w:color w:val="111111"/>
                 <w:lang w:val="en"/>
               </w:rPr>
+              <w:lastRenderedPageBreak/>
               <w:t>R7: Report the top 5 of the players according to the score.</w:t>
             </w:r>
           </w:p>

</xml_diff>

<commit_message>
Most repeated loot first try
</commit_message>
<xml_diff>
--- a/Requerimientos Integradora 2 - Copy.docx
+++ b/Requerimientos Integradora 2 - Copy.docx
@@ -228,10 +228,6 @@
           </w:p>
           <w:p>
             <w:pPr>
-              <w:numPr>
-                <w:ilvl w:val="0"/>
-                <w:numId w:val="6"/>
-              </w:numPr>
               <w:pBdr>
                 <w:top w:val="nil"/>
                 <w:left w:val="nil"/>
@@ -336,13 +332,23 @@
               </w:rPr>
               <w:t>R6: R</w:t>
             </w:r>
+            <w:proofErr w:type="spellStart"/>
             <w:r>
               <w:rPr>
                 <w:color w:val="111111"/>
                 <w:highlight w:val="yellow"/>
                 <w:lang w:val="en"/>
               </w:rPr>
-              <w:t>eport the most repeated treasure at all levels</w:t>
+              <w:t>eport</w:t>
+            </w:r>
+            <w:proofErr w:type="spellEnd"/>
+            <w:r>
+              <w:rPr>
+                <w:color w:val="111111"/>
+                <w:highlight w:val="yellow"/>
+                <w:lang w:val="en"/>
+              </w:rPr>
+              <w:t xml:space="preserve"> the most repeated treasure at all levels</w:t>
             </w:r>
           </w:p>
           <w:p>
@@ -4869,28 +4875,28 @@
 </file>
 
 <file path=customXml/item1.xml><?xml version="1.0" encoding="utf-8"?>
-<b:Sources xmlns:b="http://schemas.openxmlformats.org/officeDocument/2006/bibliography" xmlns="http://schemas.openxmlformats.org/officeDocument/2006/bibliography" SelectedStyle="\APASixthEditionOfficeOnline.xsl" StyleName="APA" Version="6"/>
-</file>
-
-<file path=customXml/item2.xml><?xml version="1.0" encoding="utf-8"?>
 <go:gDocsCustomXmlDataStorage xmlns:go="http://customooxmlschemas.google.com/" xmlns:r="http://schemas.openxmlformats.org/officeDocument/2006/relationships">
   <go:docsCustomData xmlns:go="http://customooxmlschemas.google.com/" roundtripDataSignature="AMtx7miNFfY9epRNLxr4LAJMFJtS1h+k1A==">AMUW2mV485bSPCWdJqFUSnuQedswu67ssf5vjI7A0ftb13MSUUKEmzS/RwZG2A3NVyGD2TdQPwagFE077AM8cey+LgTPbL9+kLpGHxIfFCmIdPJivJqljTf02nv41lrjlgSu5lDvM6CvZ/LtJD/XH9U0KxKN7X3Zp8JdEmodVBlYJRVCZnELReM=</go:docsCustomData>
 </go:gDocsCustomXmlDataStorage>
 </file>
 
-<file path=customXml/itemProps1.xml><?xml version="1.0" encoding="utf-8"?>
-<ds:datastoreItem xmlns:ds="http://schemas.openxmlformats.org/officeDocument/2006/customXml" ds:itemID="{04D630A5-8B30-4946-932D-FBE3C3047F36}">
-  <ds:schemaRefs>
-    <ds:schemaRef ds:uri="http://schemas.openxmlformats.org/officeDocument/2006/bibliography"/>
-  </ds:schemaRefs>
-</ds:datastoreItem>
+<file path=customXml/item2.xml><?xml version="1.0" encoding="utf-8"?>
+<b:Sources xmlns:b="http://schemas.openxmlformats.org/officeDocument/2006/bibliography" xmlns="http://schemas.openxmlformats.org/officeDocument/2006/bibliography" SelectedStyle="\APASixthEditionOfficeOnline.xsl" StyleName="APA" Version="6"/>
 </file>
 
-<file path=customXml/itemProps2.xml><?xml version="1.0" encoding="utf-8"?>
+<file path=customXml/itemProps1.xml><?xml version="1.0" encoding="utf-8"?>
 <ds:datastoreItem xmlns:ds="http://schemas.openxmlformats.org/officeDocument/2006/customXml" ds:itemID="{11111111-1234-1234-1234-123412341234}">
   <ds:schemaRefs>
     <ds:schemaRef ds:uri="http://customooxmlschemas.google.com/"/>
     <ds:schemaRef ds:uri="http://schemas.openxmlformats.org/officeDocument/2006/relationships"/>
   </ds:schemaRefs>
 </ds:datastoreItem>
+</file>
+
+<file path=customXml/itemProps2.xml><?xml version="1.0" encoding="utf-8"?>
+<ds:datastoreItem xmlns:ds="http://schemas.openxmlformats.org/officeDocument/2006/customXml" ds:itemID="{04D630A5-8B30-4946-932D-FBE3C3047F36}">
+  <ds:schemaRefs>
+    <ds:schemaRef ds:uri="http://schemas.openxmlformats.org/officeDocument/2006/bibliography"/>
+  </ds:schemaRefs>
+</ds:datastoreItem>
 </file>
</xml_diff>

<commit_message>
Fixing bug in add enemy
</commit_message>
<xml_diff>
--- a/Requerimientos Integradora 2 - Copy.docx
+++ b/Requerimientos Integradora 2 - Copy.docx
@@ -310,45 +310,6 @@
                 <w:lang w:val="en"/>
               </w:rPr>
               <w:t>.</w:t>
-            </w:r>
-          </w:p>
-          <w:p>
-            <w:pPr>
-              <w:pStyle w:val="Prrafodelista"/>
-              <w:numPr>
-                <w:ilvl w:val="0"/>
-                <w:numId w:val="6"/>
-              </w:numPr>
-              <w:cnfStyle w:val="000000000000" w:firstRow="0" w:lastRow="0" w:firstColumn="0" w:lastColumn="0" w:oddVBand="0" w:evenVBand="0" w:oddHBand="0" w:evenHBand="0" w:firstRowFirstColumn="0" w:firstRowLastColumn="0" w:lastRowFirstColumn="0" w:lastRowLastColumn="0"/>
-              <w:rPr>
-                <w:highlight w:val="yellow"/>
-                <w:lang w:val="en-US"/>
-              </w:rPr>
-            </w:pPr>
-            <w:r>
-              <w:rPr>
-                <w:highlight w:val="yellow"/>
-                <w:lang w:val="en-US"/>
-              </w:rPr>
-              <w:t>R6: R</w:t>
-            </w:r>
-            <w:proofErr w:type="spellStart"/>
-            <w:r>
-              <w:rPr>
-                <w:color w:val="111111"/>
-                <w:highlight w:val="yellow"/>
-                <w:lang w:val="en"/>
-              </w:rPr>
-              <w:t>eport</w:t>
-            </w:r>
-            <w:proofErr w:type="spellEnd"/>
-            <w:r>
-              <w:rPr>
-                <w:color w:val="111111"/>
-                <w:highlight w:val="yellow"/>
-                <w:lang w:val="en"/>
-              </w:rPr>
-              <w:t xml:space="preserve"> the most repeated treasure at all levels</w:t>
             </w:r>
           </w:p>
           <w:p>
@@ -4875,28 +4836,28 @@
 </file>
 
 <file path=customXml/item1.xml><?xml version="1.0" encoding="utf-8"?>
+<b:Sources xmlns:b="http://schemas.openxmlformats.org/officeDocument/2006/bibliography" xmlns="http://schemas.openxmlformats.org/officeDocument/2006/bibliography" SelectedStyle="\APASixthEditionOfficeOnline.xsl" StyleName="APA" Version="6"/>
+</file>
+
+<file path=customXml/item2.xml><?xml version="1.0" encoding="utf-8"?>
 <go:gDocsCustomXmlDataStorage xmlns:go="http://customooxmlschemas.google.com/" xmlns:r="http://schemas.openxmlformats.org/officeDocument/2006/relationships">
   <go:docsCustomData xmlns:go="http://customooxmlschemas.google.com/" roundtripDataSignature="AMtx7miNFfY9epRNLxr4LAJMFJtS1h+k1A==">AMUW2mV485bSPCWdJqFUSnuQedswu67ssf5vjI7A0ftb13MSUUKEmzS/RwZG2A3NVyGD2TdQPwagFE077AM8cey+LgTPbL9+kLpGHxIfFCmIdPJivJqljTf02nv41lrjlgSu5lDvM6CvZ/LtJD/XH9U0KxKN7X3Zp8JdEmodVBlYJRVCZnELReM=</go:docsCustomData>
 </go:gDocsCustomXmlDataStorage>
 </file>
 
-<file path=customXml/item2.xml><?xml version="1.0" encoding="utf-8"?>
-<b:Sources xmlns:b="http://schemas.openxmlformats.org/officeDocument/2006/bibliography" xmlns="http://schemas.openxmlformats.org/officeDocument/2006/bibliography" SelectedStyle="\APASixthEditionOfficeOnline.xsl" StyleName="APA" Version="6"/>
+<file path=customXml/itemProps1.xml><?xml version="1.0" encoding="utf-8"?>
+<ds:datastoreItem xmlns:ds="http://schemas.openxmlformats.org/officeDocument/2006/customXml" ds:itemID="{04D630A5-8B30-4946-932D-FBE3C3047F36}">
+  <ds:schemaRefs>
+    <ds:schemaRef ds:uri="http://schemas.openxmlformats.org/officeDocument/2006/bibliography"/>
+  </ds:schemaRefs>
+</ds:datastoreItem>
 </file>
 
-<file path=customXml/itemProps1.xml><?xml version="1.0" encoding="utf-8"?>
+<file path=customXml/itemProps2.xml><?xml version="1.0" encoding="utf-8"?>
 <ds:datastoreItem xmlns:ds="http://schemas.openxmlformats.org/officeDocument/2006/customXml" ds:itemID="{11111111-1234-1234-1234-123412341234}">
   <ds:schemaRefs>
     <ds:schemaRef ds:uri="http://customooxmlschemas.google.com/"/>
     <ds:schemaRef ds:uri="http://schemas.openxmlformats.org/officeDocument/2006/relationships"/>
   </ds:schemaRefs>
 </ds:datastoreItem>
-</file>
-
-<file path=customXml/itemProps2.xml><?xml version="1.0" encoding="utf-8"?>
-<ds:datastoreItem xmlns:ds="http://schemas.openxmlformats.org/officeDocument/2006/customXml" ds:itemID="{04D630A5-8B30-4946-932D-FBE3C3047F36}">
-  <ds:schemaRefs>
-    <ds:schemaRef ds:uri="http://schemas.openxmlformats.org/officeDocument/2006/bibliography"/>
-  </ds:schemaRefs>
-</ds:datastoreItem>
 </file>
</xml_diff>

<commit_message>
Added contracts related to enemy type in all levels
</commit_message>
<xml_diff>
--- a/Requerimientos Integradora 2 - Copy.docx
+++ b/Requerimientos Integradora 2 - Copy.docx
@@ -324,6 +324,7 @@
               <w:cnfStyle w:val="000000000000" w:firstRow="0" w:lastRow="0" w:firstColumn="0" w:lastColumn="0" w:oddVBand="0" w:evenVBand="0" w:oddHBand="0" w:evenHBand="0" w:firstRowFirstColumn="0" w:firstRowLastColumn="0" w:lastRowFirstColumn="0" w:lastRowLastColumn="0"/>
               <w:rPr>
                 <w:color w:val="111111"/>
+                <w:highlight w:val="yellow"/>
                 <w:lang w:val="en-US"/>
               </w:rPr>
             </w:pPr>
@@ -341,38 +342,6 @@
                 <w:lang w:val="en"/>
               </w:rPr>
               <w:t>.</w:t>
-            </w:r>
-          </w:p>
-          <w:p>
-            <w:pPr>
-              <w:pStyle w:val="Prrafodelista"/>
-              <w:numPr>
-                <w:ilvl w:val="0"/>
-                <w:numId w:val="6"/>
-              </w:numPr>
-              <w:spacing w:line="276" w:lineRule="auto"/>
-              <w:jc w:val="both"/>
-              <w:cnfStyle w:val="000000000000" w:firstRow="0" w:lastRow="0" w:firstColumn="0" w:lastColumn="0" w:oddVBand="0" w:evenVBand="0" w:oddHBand="0" w:evenHBand="0" w:firstRowFirstColumn="0" w:firstRowLastColumn="0" w:lastRowFirstColumn="0" w:lastRowLastColumn="0"/>
-              <w:rPr>
-                <w:color w:val="111111"/>
-                <w:highlight w:val="yellow"/>
-                <w:lang w:val="en-US"/>
-              </w:rPr>
-            </w:pPr>
-            <w:r>
-              <w:rPr>
-                <w:highlight w:val="yellow"/>
-                <w:lang w:val="en-US"/>
-              </w:rPr>
-              <w:t xml:space="preserve">R10: </w:t>
-            </w:r>
-            <w:r>
-              <w:rPr>
-                <w:color w:val="111111"/>
-                <w:highlight w:val="yellow"/>
-                <w:lang w:val="en"/>
-              </w:rPr>
-              <w:t>Report the amount found of an enemy type in all levels.</w:t>
             </w:r>
           </w:p>
           <w:p>
@@ -4836,28 +4805,28 @@
 </file>
 
 <file path=customXml/item1.xml><?xml version="1.0" encoding="utf-8"?>
-<b:Sources xmlns:b="http://schemas.openxmlformats.org/officeDocument/2006/bibliography" xmlns="http://schemas.openxmlformats.org/officeDocument/2006/bibliography" SelectedStyle="\APASixthEditionOfficeOnline.xsl" StyleName="APA" Version="6"/>
-</file>
-
-<file path=customXml/item2.xml><?xml version="1.0" encoding="utf-8"?>
 <go:gDocsCustomXmlDataStorage xmlns:go="http://customooxmlschemas.google.com/" xmlns:r="http://schemas.openxmlformats.org/officeDocument/2006/relationships">
   <go:docsCustomData xmlns:go="http://customooxmlschemas.google.com/" roundtripDataSignature="AMtx7miNFfY9epRNLxr4LAJMFJtS1h+k1A==">AMUW2mV485bSPCWdJqFUSnuQedswu67ssf5vjI7A0ftb13MSUUKEmzS/RwZG2A3NVyGD2TdQPwagFE077AM8cey+LgTPbL9+kLpGHxIfFCmIdPJivJqljTf02nv41lrjlgSu5lDvM6CvZ/LtJD/XH9U0KxKN7X3Zp8JdEmodVBlYJRVCZnELReM=</go:docsCustomData>
 </go:gDocsCustomXmlDataStorage>
 </file>
 
-<file path=customXml/itemProps1.xml><?xml version="1.0" encoding="utf-8"?>
-<ds:datastoreItem xmlns:ds="http://schemas.openxmlformats.org/officeDocument/2006/customXml" ds:itemID="{04D630A5-8B30-4946-932D-FBE3C3047F36}">
-  <ds:schemaRefs>
-    <ds:schemaRef ds:uri="http://schemas.openxmlformats.org/officeDocument/2006/bibliography"/>
-  </ds:schemaRefs>
-</ds:datastoreItem>
+<file path=customXml/item2.xml><?xml version="1.0" encoding="utf-8"?>
+<b:Sources xmlns:b="http://schemas.openxmlformats.org/officeDocument/2006/bibliography" xmlns="http://schemas.openxmlformats.org/officeDocument/2006/bibliography" SelectedStyle="\APASixthEditionOfficeOnline.xsl" StyleName="APA" Version="6"/>
 </file>
 
-<file path=customXml/itemProps2.xml><?xml version="1.0" encoding="utf-8"?>
+<file path=customXml/itemProps1.xml><?xml version="1.0" encoding="utf-8"?>
 <ds:datastoreItem xmlns:ds="http://schemas.openxmlformats.org/officeDocument/2006/customXml" ds:itemID="{11111111-1234-1234-1234-123412341234}">
   <ds:schemaRefs>
     <ds:schemaRef ds:uri="http://customooxmlschemas.google.com/"/>
     <ds:schemaRef ds:uri="http://schemas.openxmlformats.org/officeDocument/2006/relationships"/>
   </ds:schemaRefs>
 </ds:datastoreItem>
+</file>
+
+<file path=customXml/itemProps2.xml><?xml version="1.0" encoding="utf-8"?>
+<ds:datastoreItem xmlns:ds="http://schemas.openxmlformats.org/officeDocument/2006/customXml" ds:itemID="{04D630A5-8B30-4946-932D-FBE3C3047F36}">
+  <ds:schemaRefs>
+    <ds:schemaRef ds:uri="http://schemas.openxmlformats.org/officeDocument/2006/bibliography"/>
+  </ds:schemaRefs>
+</ds:datastoreItem>
 </file>
</xml_diff>

<commit_message>
Add player requirenment finilized
</commit_message>
<xml_diff>
--- a/Requerimientos Integradora 2 - Copy.docx
+++ b/Requerimientos Integradora 2 - Copy.docx
@@ -178,54 +178,6 @@
             <w:tcW w:w="7245" w:type="dxa"/>
             <w:vAlign w:val="center"/>
           </w:tcPr>
-          <w:p>
-            <w:pPr>
-              <w:numPr>
-                <w:ilvl w:val="0"/>
-                <w:numId w:val="6"/>
-              </w:numPr>
-              <w:pBdr>
-                <w:top w:val="nil"/>
-                <w:left w:val="nil"/>
-                <w:bottom w:val="nil"/>
-                <w:right w:val="nil"/>
-                <w:between w:val="nil"/>
-              </w:pBdr>
-              <w:cnfStyle w:val="000000000000" w:firstRow="0" w:lastRow="0" w:firstColumn="0" w:lastColumn="0" w:oddVBand="0" w:evenVBand="0" w:oddHBand="0" w:evenHBand="0" w:firstRowFirstColumn="0" w:firstRowLastColumn="0" w:lastRowFirstColumn="0" w:lastRowLastColumn="0"/>
-              <w:rPr>
-                <w:highlight w:val="green"/>
-                <w:lang w:val="en-US"/>
-              </w:rPr>
-            </w:pPr>
-            <w:r>
-              <w:rPr>
-                <w:highlight w:val="yellow"/>
-                <w:lang w:val="en-US"/>
-              </w:rPr>
-              <w:t xml:space="preserve">R1: </w:t>
-            </w:r>
-            <w:r>
-              <w:rPr>
-                <w:highlight w:val="yellow"/>
-                <w:lang w:val="en-US"/>
-              </w:rPr>
-              <w:t>Regist</w:t>
-            </w:r>
-            <w:r>
-              <w:rPr>
-                <w:highlight w:val="yellow"/>
-                <w:lang w:val="en-US"/>
-              </w:rPr>
-              <w:t>er</w:t>
-            </w:r>
-            <w:r>
-              <w:rPr>
-                <w:highlight w:val="yellow"/>
-                <w:lang w:val="en-US"/>
-              </w:rPr>
-              <w:t xml:space="preserve"> players</w:t>
-            </w:r>
-          </w:p>
           <w:p>
             <w:pPr>
               <w:pBdr>
@@ -4805,28 +4757,28 @@
 </file>
 
 <file path=customXml/item1.xml><?xml version="1.0" encoding="utf-8"?>
+<b:Sources xmlns:b="http://schemas.openxmlformats.org/officeDocument/2006/bibliography" xmlns="http://schemas.openxmlformats.org/officeDocument/2006/bibliography" SelectedStyle="\APASixthEditionOfficeOnline.xsl" StyleName="APA" Version="6"/>
+</file>
+
+<file path=customXml/item2.xml><?xml version="1.0" encoding="utf-8"?>
 <go:gDocsCustomXmlDataStorage xmlns:go="http://customooxmlschemas.google.com/" xmlns:r="http://schemas.openxmlformats.org/officeDocument/2006/relationships">
   <go:docsCustomData xmlns:go="http://customooxmlschemas.google.com/" roundtripDataSignature="AMtx7miNFfY9epRNLxr4LAJMFJtS1h+k1A==">AMUW2mV485bSPCWdJqFUSnuQedswu67ssf5vjI7A0ftb13MSUUKEmzS/RwZG2A3NVyGD2TdQPwagFE077AM8cey+LgTPbL9+kLpGHxIfFCmIdPJivJqljTf02nv41lrjlgSu5lDvM6CvZ/LtJD/XH9U0KxKN7X3Zp8JdEmodVBlYJRVCZnELReM=</go:docsCustomData>
 </go:gDocsCustomXmlDataStorage>
 </file>
 
-<file path=customXml/item2.xml><?xml version="1.0" encoding="utf-8"?>
-<b:Sources xmlns:b="http://schemas.openxmlformats.org/officeDocument/2006/bibliography" xmlns="http://schemas.openxmlformats.org/officeDocument/2006/bibliography" SelectedStyle="\APASixthEditionOfficeOnline.xsl" StyleName="APA" Version="6"/>
+<file path=customXml/itemProps1.xml><?xml version="1.0" encoding="utf-8"?>
+<ds:datastoreItem xmlns:ds="http://schemas.openxmlformats.org/officeDocument/2006/customXml" ds:itemID="{04D630A5-8B30-4946-932D-FBE3C3047F36}">
+  <ds:schemaRefs>
+    <ds:schemaRef ds:uri="http://schemas.openxmlformats.org/officeDocument/2006/bibliography"/>
+  </ds:schemaRefs>
+</ds:datastoreItem>
 </file>
 
-<file path=customXml/itemProps1.xml><?xml version="1.0" encoding="utf-8"?>
+<file path=customXml/itemProps2.xml><?xml version="1.0" encoding="utf-8"?>
 <ds:datastoreItem xmlns:ds="http://schemas.openxmlformats.org/officeDocument/2006/customXml" ds:itemID="{11111111-1234-1234-1234-123412341234}">
   <ds:schemaRefs>
     <ds:schemaRef ds:uri="http://customooxmlschemas.google.com/"/>
     <ds:schemaRef ds:uri="http://schemas.openxmlformats.org/officeDocument/2006/relationships"/>
   </ds:schemaRefs>
 </ds:datastoreItem>
-</file>
-
-<file path=customXml/itemProps2.xml><?xml version="1.0" encoding="utf-8"?>
-<ds:datastoreItem xmlns:ds="http://schemas.openxmlformats.org/officeDocument/2006/customXml" ds:itemID="{04D630A5-8B30-4946-932D-FBE3C3047F36}">
-  <ds:schemaRefs>
-    <ds:schemaRef ds:uri="http://schemas.openxmlformats.org/officeDocument/2006/bibliography"/>
-  </ds:schemaRefs>
-</ds:datastoreItem>
 </file>
</xml_diff>

<commit_message>
Highest score enemy requirenment completed
</commit_message>
<xml_diff>
--- a/Requerimientos Integradora 2 - Copy.docx
+++ b/Requerimientos Integradora 2 - Copy.docx
@@ -231,38 +231,6 @@
                 <w:lang w:val="en"/>
               </w:rPr>
               <w:t>.</w:t>
-            </w:r>
-          </w:p>
-          <w:p>
-            <w:pPr>
-              <w:pStyle w:val="Prrafodelista"/>
-              <w:numPr>
-                <w:ilvl w:val="0"/>
-                <w:numId w:val="6"/>
-              </w:numPr>
-              <w:spacing w:line="276" w:lineRule="auto"/>
-              <w:jc w:val="both"/>
-              <w:cnfStyle w:val="000000000000" w:firstRow="0" w:lastRow="0" w:firstColumn="0" w:lastColumn="0" w:oddVBand="0" w:evenVBand="0" w:oddHBand="0" w:evenHBand="0" w:firstRowFirstColumn="0" w:firstRowLastColumn="0" w:lastRowFirstColumn="0" w:lastRowLastColumn="0"/>
-              <w:rPr>
-                <w:color w:val="111111"/>
-                <w:highlight w:val="yellow"/>
-                <w:lang w:val="en-US"/>
-              </w:rPr>
-            </w:pPr>
-            <w:r>
-              <w:rPr>
-                <w:highlight w:val="yellow"/>
-                <w:lang w:val="en-US"/>
-              </w:rPr>
-              <w:t xml:space="preserve">R12: </w:t>
-            </w:r>
-            <w:r>
-              <w:rPr>
-                <w:color w:val="111111"/>
-                <w:highlight w:val="yellow"/>
-                <w:lang w:val="en"/>
-              </w:rPr>
-              <w:t>Report the enemy that awards the highest score and the level where it is located.</w:t>
             </w:r>
           </w:p>
           <w:p>
@@ -4694,28 +4662,28 @@
 </file>
 
 <file path=customXml/item1.xml><?xml version="1.0" encoding="utf-8"?>
+<b:Sources xmlns:b="http://schemas.openxmlformats.org/officeDocument/2006/bibliography" xmlns="http://schemas.openxmlformats.org/officeDocument/2006/bibliography" SelectedStyle="\APASixthEditionOfficeOnline.xsl" StyleName="APA" Version="6"/>
+</file>
+
+<file path=customXml/item2.xml><?xml version="1.0" encoding="utf-8"?>
 <go:gDocsCustomXmlDataStorage xmlns:go="http://customooxmlschemas.google.com/" xmlns:r="http://schemas.openxmlformats.org/officeDocument/2006/relationships">
   <go:docsCustomData xmlns:go="http://customooxmlschemas.google.com/" roundtripDataSignature="AMtx7miNFfY9epRNLxr4LAJMFJtS1h+k1A==">AMUW2mV485bSPCWdJqFUSnuQedswu67ssf5vjI7A0ftb13MSUUKEmzS/RwZG2A3NVyGD2TdQPwagFE077AM8cey+LgTPbL9+kLpGHxIfFCmIdPJivJqljTf02nv41lrjlgSu5lDvM6CvZ/LtJD/XH9U0KxKN7X3Zp8JdEmodVBlYJRVCZnELReM=</go:docsCustomData>
 </go:gDocsCustomXmlDataStorage>
 </file>
 
-<file path=customXml/item2.xml><?xml version="1.0" encoding="utf-8"?>
-<b:Sources xmlns:b="http://schemas.openxmlformats.org/officeDocument/2006/bibliography" xmlns="http://schemas.openxmlformats.org/officeDocument/2006/bibliography" SelectedStyle="\APASixthEditionOfficeOnline.xsl" StyleName="APA" Version="6"/>
+<file path=customXml/itemProps1.xml><?xml version="1.0" encoding="utf-8"?>
+<ds:datastoreItem xmlns:ds="http://schemas.openxmlformats.org/officeDocument/2006/customXml" ds:itemID="{04D630A5-8B30-4946-932D-FBE3C3047F36}">
+  <ds:schemaRefs>
+    <ds:schemaRef ds:uri="http://schemas.openxmlformats.org/officeDocument/2006/bibliography"/>
+  </ds:schemaRefs>
+</ds:datastoreItem>
 </file>
 
-<file path=customXml/itemProps1.xml><?xml version="1.0" encoding="utf-8"?>
+<file path=customXml/itemProps2.xml><?xml version="1.0" encoding="utf-8"?>
 <ds:datastoreItem xmlns:ds="http://schemas.openxmlformats.org/officeDocument/2006/customXml" ds:itemID="{11111111-1234-1234-1234-123412341234}">
   <ds:schemaRefs>
     <ds:schemaRef ds:uri="http://customooxmlschemas.google.com/"/>
     <ds:schemaRef ds:uri="http://schemas.openxmlformats.org/officeDocument/2006/relationships"/>
   </ds:schemaRefs>
 </ds:datastoreItem>
-</file>
-
-<file path=customXml/itemProps2.xml><?xml version="1.0" encoding="utf-8"?>
-<ds:datastoreItem xmlns:ds="http://schemas.openxmlformats.org/officeDocument/2006/customXml" ds:itemID="{04D630A5-8B30-4946-932D-FBE3C3047F36}">
-  <ds:schemaRefs>
-    <ds:schemaRef ds:uri="http://schemas.openxmlformats.org/officeDocument/2006/bibliography"/>
-  </ds:schemaRefs>
-</ds:datastoreItem>
 </file>
</xml_diff>

<commit_message>
Top 5 players requirement
</commit_message>
<xml_diff>
--- a/Requerimientos Integradora 2 - Copy.docx
+++ b/Requerimientos Integradora 2 - Copy.docx
@@ -189,7 +189,8 @@
               </w:pBdr>
               <w:cnfStyle w:val="000000000000" w:firstRow="0" w:lastRow="0" w:firstColumn="0" w:lastColumn="0" w:oddVBand="0" w:evenVBand="0" w:oddHBand="0" w:evenHBand="0" w:firstRowFirstColumn="0" w:firstRowLastColumn="0" w:lastRowFirstColumn="0" w:lastRowLastColumn="0"/>
               <w:rPr>
-                <w:highlight w:val="red"/>
+                <w:color w:val="111111"/>
+                <w:highlight w:val="yellow"/>
                 <w:lang w:val="es-CO"/>
               </w:rPr>
             </w:pPr>
@@ -203,45 +204,13 @@
           </w:p>
           <w:p>
             <w:pPr>
-              <w:pStyle w:val="Prrafodelista"/>
-              <w:numPr>
-                <w:ilvl w:val="0"/>
-                <w:numId w:val="6"/>
-              </w:numPr>
-              <w:spacing w:line="276" w:lineRule="auto"/>
-              <w:jc w:val="both"/>
-              <w:cnfStyle w:val="000000000000" w:firstRow="0" w:lastRow="0" w:firstColumn="0" w:lastColumn="0" w:oddVBand="0" w:evenVBand="0" w:oddHBand="0" w:evenHBand="0" w:firstRowFirstColumn="0" w:firstRowLastColumn="0" w:lastRowFirstColumn="0" w:lastRowLastColumn="0"/>
-              <w:rPr>
-                <w:color w:val="111111"/>
-                <w:highlight w:val="yellow"/>
-                <w:lang w:val="en-US"/>
-              </w:rPr>
-            </w:pPr>
-            <w:r>
-              <w:rPr>
-                <w:color w:val="111111"/>
-                <w:highlight w:val="yellow"/>
-                <w:lang w:val="en"/>
-              </w:rPr>
-              <w:t>R7: Report the top 5 of the players according to the score</w:t>
-            </w:r>
-            <w:r>
-              <w:rPr>
-                <w:color w:val="111111"/>
-                <w:lang w:val="en"/>
-              </w:rPr>
-              <w:t>.</w:t>
-            </w:r>
-          </w:p>
-          <w:p>
-            <w:pPr>
-              <w:pStyle w:val="Prrafodelista"/>
-              <w:numPr>
-                <w:ilvl w:val="0"/>
-                <w:numId w:val="6"/>
-              </w:numPr>
-              <w:spacing w:line="276" w:lineRule="auto"/>
-              <w:jc w:val="both"/>
+              <w:pBdr>
+                <w:top w:val="nil"/>
+                <w:left w:val="nil"/>
+                <w:bottom w:val="nil"/>
+                <w:right w:val="nil"/>
+                <w:between w:val="nil"/>
+              </w:pBdr>
               <w:cnfStyle w:val="000000000000" w:firstRow="0" w:lastRow="0" w:firstColumn="0" w:lastColumn="0" w:oddVBand="0" w:evenVBand="0" w:oddHBand="0" w:evenHBand="0" w:firstRowFirstColumn="0" w:firstRowLastColumn="0" w:lastRowFirstColumn="0" w:lastRowLastColumn="0"/>
               <w:rPr>
                 <w:color w:val="111111"/>
@@ -4662,28 +4631,28 @@
 </file>
 
 <file path=customXml/item1.xml><?xml version="1.0" encoding="utf-8"?>
-<b:Sources xmlns:b="http://schemas.openxmlformats.org/officeDocument/2006/bibliography" xmlns="http://schemas.openxmlformats.org/officeDocument/2006/bibliography" SelectedStyle="\APASixthEditionOfficeOnline.xsl" StyleName="APA" Version="6"/>
-</file>
-
-<file path=customXml/item2.xml><?xml version="1.0" encoding="utf-8"?>
 <go:gDocsCustomXmlDataStorage xmlns:go="http://customooxmlschemas.google.com/" xmlns:r="http://schemas.openxmlformats.org/officeDocument/2006/relationships">
   <go:docsCustomData xmlns:go="http://customooxmlschemas.google.com/" roundtripDataSignature="AMtx7miNFfY9epRNLxr4LAJMFJtS1h+k1A==">AMUW2mV485bSPCWdJqFUSnuQedswu67ssf5vjI7A0ftb13MSUUKEmzS/RwZG2A3NVyGD2TdQPwagFE077AM8cey+LgTPbL9+kLpGHxIfFCmIdPJivJqljTf02nv41lrjlgSu5lDvM6CvZ/LtJD/XH9U0KxKN7X3Zp8JdEmodVBlYJRVCZnELReM=</go:docsCustomData>
 </go:gDocsCustomXmlDataStorage>
 </file>
 
-<file path=customXml/itemProps1.xml><?xml version="1.0" encoding="utf-8"?>
-<ds:datastoreItem xmlns:ds="http://schemas.openxmlformats.org/officeDocument/2006/customXml" ds:itemID="{04D630A5-8B30-4946-932D-FBE3C3047F36}">
-  <ds:schemaRefs>
-    <ds:schemaRef ds:uri="http://schemas.openxmlformats.org/officeDocument/2006/bibliography"/>
-  </ds:schemaRefs>
-</ds:datastoreItem>
+<file path=customXml/item2.xml><?xml version="1.0" encoding="utf-8"?>
+<b:Sources xmlns:b="http://schemas.openxmlformats.org/officeDocument/2006/bibliography" xmlns="http://schemas.openxmlformats.org/officeDocument/2006/bibliography" SelectedStyle="\APASixthEditionOfficeOnline.xsl" StyleName="APA" Version="6"/>
 </file>
 
-<file path=customXml/itemProps2.xml><?xml version="1.0" encoding="utf-8"?>
+<file path=customXml/itemProps1.xml><?xml version="1.0" encoding="utf-8"?>
 <ds:datastoreItem xmlns:ds="http://schemas.openxmlformats.org/officeDocument/2006/customXml" ds:itemID="{11111111-1234-1234-1234-123412341234}">
   <ds:schemaRefs>
     <ds:schemaRef ds:uri="http://customooxmlschemas.google.com/"/>
     <ds:schemaRef ds:uri="http://schemas.openxmlformats.org/officeDocument/2006/relationships"/>
   </ds:schemaRefs>
 </ds:datastoreItem>
+</file>
+
+<file path=customXml/itemProps2.xml><?xml version="1.0" encoding="utf-8"?>
+<ds:datastoreItem xmlns:ds="http://schemas.openxmlformats.org/officeDocument/2006/customXml" ds:itemID="{04D630A5-8B30-4946-932D-FBE3C3047F36}">
+  <ds:schemaRefs>
+    <ds:schemaRef ds:uri="http://schemas.openxmlformats.org/officeDocument/2006/bibliography"/>
+  </ds:schemaRefs>
+</ds:datastoreItem>
 </file>
</xml_diff>